<commit_message>
add test driver for libpng and libjpeg-turbo, add libfuzzer test driver for libbcrypt and c-algorithms, update cppcheck doc
</commit_message>
<xml_diff>
--- a/Cppcheck付尧.docx
+++ b/Cppcheck付尧.docx
@@ -161,7 +161,7 @@
           <w:noProof/>
         </w:rPr>
         <w:drawing>
-          <wp:inline distT="0" distB="0" distL="0" distR="0" wp14:anchorId="31052DA1" wp14:editId="26B1DB02">
+          <wp:inline distT="0" distB="0" distL="0" distR="0" wp14:anchorId="2C0C7F12" wp14:editId="76739F7E">
             <wp:extent cx="4545541" cy="3575249"/>
             <wp:effectExtent l="0" t="0" r="7620" b="6350"/>
             <wp:docPr id="1" name="图片 1"/>
@@ -237,7 +237,7 @@
           <w:noProof/>
         </w:rPr>
         <w:drawing>
-          <wp:inline distT="0" distB="0" distL="0" distR="0">
+          <wp:inline distT="0" distB="0" distL="0" distR="0" wp14:anchorId="4CBA8954" wp14:editId="2B332C5D">
             <wp:extent cx="4545330" cy="3567423"/>
             <wp:effectExtent l="0" t="0" r="7620" b="0"/>
             <wp:docPr id="2" name="图片 2"/>
@@ -327,7 +327,7 @@
           <w:noProof/>
         </w:rPr>
         <w:drawing>
-          <wp:inline distT="0" distB="0" distL="0" distR="0" wp14:anchorId="769CC32F" wp14:editId="031DF408">
+          <wp:inline distT="0" distB="0" distL="0" distR="0" wp14:anchorId="6539C53F" wp14:editId="7450FD71">
             <wp:extent cx="4642426" cy="3659837"/>
             <wp:effectExtent l="0" t="0" r="6350" b="0"/>
             <wp:docPr id="3" name="图片 3"/>
@@ -513,7 +513,7 @@
           <w:noProof/>
         </w:rPr>
         <w:drawing>
-          <wp:inline distT="0" distB="0" distL="0" distR="0" wp14:anchorId="55A8AAC5" wp14:editId="42AC235B">
+          <wp:inline distT="0" distB="0" distL="0" distR="0" wp14:anchorId="6217C60B" wp14:editId="451586B6">
             <wp:extent cx="4545541" cy="3575249"/>
             <wp:effectExtent l="0" t="0" r="7620" b="6350"/>
             <wp:docPr id="4" name="图片 4"/>
@@ -590,7 +590,7 @@
           <w:noProof/>
         </w:rPr>
         <w:drawing>
-          <wp:inline distT="0" distB="0" distL="0" distR="0" wp14:anchorId="60D52117" wp14:editId="6B6350AF">
+          <wp:inline distT="0" distB="0" distL="0" distR="0" wp14:anchorId="65DDD17A" wp14:editId="09BA1B9A">
             <wp:extent cx="4545330" cy="3567423"/>
             <wp:effectExtent l="0" t="0" r="7620" b="0"/>
             <wp:docPr id="5" name="图片 5"/>
@@ -679,7 +679,7 @@
           <w:noProof/>
         </w:rPr>
         <w:drawing>
-          <wp:inline distT="0" distB="0" distL="0" distR="0" wp14:anchorId="5C1B47E7" wp14:editId="1DA24C5A">
+          <wp:inline distT="0" distB="0" distL="0" distR="0" wp14:anchorId="43C19419" wp14:editId="745B62EA">
             <wp:extent cx="4642426" cy="3659837"/>
             <wp:effectExtent l="0" t="0" r="6350" b="0"/>
             <wp:docPr id="6" name="图片 6"/>
@@ -729,6 +729,31 @@
           <w:szCs w:val="22"/>
         </w:rPr>
       </w:pPr>
+      <w:r>
+        <w:rPr>
+          <w:color w:val="494949"/>
+          <w:sz w:val="22"/>
+          <w:szCs w:val="22"/>
+        </w:rPr>
+        <w:t>F</w:t>
+      </w:r>
+      <w:r>
+        <w:rPr>
+          <w:rFonts w:hint="eastAsia"/>
+          <w:color w:val="494949"/>
+          <w:sz w:val="22"/>
+          <w:szCs w:val="22"/>
+        </w:rPr>
+        <w:t>ile</w:t>
+      </w:r>
+      <w:r>
+        <w:rPr>
+          <w:color w:val="494949"/>
+          <w:sz w:val="22"/>
+          <w:szCs w:val="22"/>
+        </w:rPr>
+        <w:t xml:space="preserve"> </w:t>
+      </w:r>
       <w:proofErr w:type="spellStart"/>
       <w:r>
         <w:rPr>
@@ -736,7 +761,7 @@
           <w:sz w:val="22"/>
           <w:szCs w:val="22"/>
         </w:rPr>
-        <w:t>libssh</w:t>
+        <w:t>programm</w:t>
       </w:r>
       <w:proofErr w:type="spellEnd"/>
     </w:p>
@@ -847,7 +872,7 @@
           <w:noProof/>
         </w:rPr>
         <w:drawing>
-          <wp:inline distT="0" distB="0" distL="0" distR="0" wp14:anchorId="66B88BCF" wp14:editId="50D8624F">
+          <wp:inline distT="0" distB="0" distL="0" distR="0" wp14:anchorId="70EE910F" wp14:editId="0B3FD594">
             <wp:extent cx="4545541" cy="3575249"/>
             <wp:effectExtent l="0" t="0" r="7620" b="6350"/>
             <wp:docPr id="7" name="图片 7"/>
@@ -923,7 +948,7 @@
           <w:noProof/>
         </w:rPr>
         <w:drawing>
-          <wp:inline distT="0" distB="0" distL="0" distR="0" wp14:anchorId="18404FF0" wp14:editId="7647587D">
+          <wp:inline distT="0" distB="0" distL="0" distR="0" wp14:anchorId="2AF13C40" wp14:editId="03A1208C">
             <wp:extent cx="4545330" cy="3567423"/>
             <wp:effectExtent l="0" t="0" r="7620" b="0"/>
             <wp:docPr id="8" name="图片 8"/>
@@ -1002,6 +1027,7 @@
         <w:spacing w:before="0" w:beforeAutospacing="0" w:after="0" w:afterAutospacing="0"/>
         <w:ind w:left="420"/>
         <w:rPr>
+          <w:rFonts w:hint="eastAsia"/>
           <w:color w:val="494949"/>
           <w:sz w:val="22"/>
           <w:szCs w:val="22"/>
@@ -1013,7 +1039,7 @@
         </w:rPr>
         <w:lastRenderedPageBreak/>
         <w:drawing>
-          <wp:inline distT="0" distB="0" distL="0" distR="0" wp14:anchorId="2A1ABD5B" wp14:editId="5EDF0EF8">
+          <wp:inline distT="0" distB="0" distL="0" distR="0" wp14:anchorId="576A3E4D" wp14:editId="21E4E698">
             <wp:extent cx="4642426" cy="3659837"/>
             <wp:effectExtent l="0" t="0" r="6350" b="0"/>
             <wp:docPr id="9" name="图片 9"/>
@@ -1049,6 +1075,2719 @@
         </w:drawing>
       </w:r>
     </w:p>
+    <w:p>
+      <w:pPr>
+        <w:pStyle w:val="ql-long-26190122"/>
+        <w:numPr>
+          <w:ilvl w:val="0"/>
+          <w:numId w:val="2"/>
+        </w:numPr>
+        <w:spacing w:before="0" w:beforeAutospacing="0" w:after="0" w:afterAutospacing="0"/>
+        <w:rPr>
+          <w:color w:val="494949"/>
+          <w:sz w:val="22"/>
+          <w:szCs w:val="22"/>
+        </w:rPr>
+      </w:pPr>
+      <w:r>
+        <w:rPr>
+          <w:color w:val="494949"/>
+          <w:sz w:val="22"/>
+          <w:szCs w:val="22"/>
+        </w:rPr>
+        <w:t xml:space="preserve">file </w:t>
+      </w:r>
+      <w:proofErr w:type="spellStart"/>
+      <w:r>
+        <w:rPr>
+          <w:color w:val="494949"/>
+          <w:sz w:val="22"/>
+          <w:szCs w:val="22"/>
+        </w:rPr>
+        <w:t>programm</w:t>
+      </w:r>
+      <w:proofErr w:type="spellEnd"/>
+    </w:p>
+    <w:p>
+      <w:pPr>
+        <w:pStyle w:val="ql-long-26190122"/>
+        <w:numPr>
+          <w:ilvl w:val="0"/>
+          <w:numId w:val="6"/>
+        </w:numPr>
+        <w:spacing w:before="0" w:beforeAutospacing="0" w:after="0" w:afterAutospacing="0"/>
+        <w:rPr>
+          <w:color w:val="494949"/>
+          <w:sz w:val="22"/>
+          <w:szCs w:val="22"/>
+        </w:rPr>
+      </w:pPr>
+      <w:r>
+        <w:rPr>
+          <w:rFonts w:hint="eastAsia"/>
+          <w:color w:val="494949"/>
+          <w:sz w:val="22"/>
+          <w:szCs w:val="22"/>
+        </w:rPr>
+        <w:t>克隆项目到本地：</w:t>
+      </w:r>
+    </w:p>
+    <w:p>
+      <w:pPr>
+        <w:pStyle w:val="HTML0"/>
+        <w:pBdr>
+          <w:top w:val="single" w:sz="6" w:space="6" w:color="CCCCCC"/>
+          <w:left w:val="single" w:sz="6" w:space="6" w:color="CCCCCC"/>
+          <w:bottom w:val="single" w:sz="6" w:space="6" w:color="CCCCCC"/>
+          <w:right w:val="single" w:sz="6" w:space="6" w:color="CCCCCC"/>
+        </w:pBdr>
+        <w:spacing w:line="244" w:lineRule="atLeast"/>
+        <w:ind w:left="420"/>
+        <w:rPr>
+          <w:rFonts w:ascii="Consolas" w:hAnsi="Consolas"/>
+          <w:color w:val="000000"/>
+          <w:spacing w:val="4"/>
+          <w:sz w:val="20"/>
+          <w:szCs w:val="20"/>
+        </w:rPr>
+      </w:pPr>
+      <w:r>
+        <w:rPr>
+          <w:rFonts w:ascii="Consolas" w:hAnsi="Consolas"/>
+          <w:color w:val="000000"/>
+          <w:spacing w:val="4"/>
+          <w:sz w:val="20"/>
+          <w:szCs w:val="20"/>
+        </w:rPr>
+        <w:t xml:space="preserve">git clone </w:t>
+      </w:r>
+      <w:r>
+        <w:rPr>
+          <w:rFonts w:ascii="Consolas" w:hAnsi="Consolas"/>
+          <w:color w:val="000000"/>
+          <w:spacing w:val="4"/>
+          <w:sz w:val="20"/>
+          <w:szCs w:val="20"/>
+        </w:rPr>
+        <w:t>https://github.com/file/file.git</w:t>
+      </w:r>
+    </w:p>
+    <w:p>
+      <w:pPr>
+        <w:pStyle w:val="ql-long-26190122"/>
+        <w:numPr>
+          <w:ilvl w:val="0"/>
+          <w:numId w:val="6"/>
+        </w:numPr>
+        <w:spacing w:before="0" w:beforeAutospacing="0" w:after="0" w:afterAutospacing="0"/>
+        <w:rPr>
+          <w:color w:val="494949"/>
+          <w:sz w:val="22"/>
+          <w:szCs w:val="22"/>
+        </w:rPr>
+      </w:pPr>
+      <w:r>
+        <w:rPr>
+          <w:rFonts w:hint="eastAsia"/>
+          <w:color w:val="494949"/>
+          <w:sz w:val="22"/>
+          <w:szCs w:val="22"/>
+        </w:rPr>
+        <w:t>点击Analyze，准备选择项目进行分析：</w:t>
+      </w:r>
+    </w:p>
+    <w:p>
+      <w:pPr>
+        <w:pStyle w:val="ql-long-26190122"/>
+        <w:spacing w:before="0" w:beforeAutospacing="0" w:after="0" w:afterAutospacing="0"/>
+        <w:ind w:left="420"/>
+        <w:rPr>
+          <w:color w:val="494949"/>
+          <w:sz w:val="22"/>
+          <w:szCs w:val="22"/>
+        </w:rPr>
+      </w:pPr>
+      <w:r>
+        <w:rPr>
+          <w:noProof/>
+        </w:rPr>
+        <w:drawing>
+          <wp:inline distT="0" distB="0" distL="0" distR="0" wp14:anchorId="4B902D9E" wp14:editId="7532E3E8">
+            <wp:extent cx="4545541" cy="3575249"/>
+            <wp:effectExtent l="0" t="0" r="7620" b="6350"/>
+            <wp:docPr id="10" name="图片 10"/>
+            <wp:cNvGraphicFramePr>
+              <a:graphicFrameLocks xmlns:a="http://schemas.openxmlformats.org/drawingml/2006/main" noChangeAspect="1"/>
+            </wp:cNvGraphicFramePr>
+            <a:graphic xmlns:a="http://schemas.openxmlformats.org/drawingml/2006/main">
+              <a:graphicData uri="http://schemas.openxmlformats.org/drawingml/2006/picture">
+                <pic:pic xmlns:pic="http://schemas.openxmlformats.org/drawingml/2006/picture">
+                  <pic:nvPicPr>
+                    <pic:cNvPr id="1" name=""/>
+                    <pic:cNvPicPr/>
+                  </pic:nvPicPr>
+                  <pic:blipFill>
+                    <a:blip r:embed="rId7"/>
+                    <a:stretch>
+                      <a:fillRect/>
+                    </a:stretch>
+                  </pic:blipFill>
+                  <pic:spPr>
+                    <a:xfrm>
+                      <a:off x="0" y="0"/>
+                      <a:ext cx="4577164" cy="3600121"/>
+                    </a:xfrm>
+                    <a:prstGeom prst="rect">
+                      <a:avLst/>
+                    </a:prstGeom>
+                  </pic:spPr>
+                </pic:pic>
+              </a:graphicData>
+            </a:graphic>
+          </wp:inline>
+        </w:drawing>
+      </w:r>
+    </w:p>
+    <w:p>
+      <w:pPr>
+        <w:pStyle w:val="ql-long-26190122"/>
+        <w:numPr>
+          <w:ilvl w:val="0"/>
+          <w:numId w:val="6"/>
+        </w:numPr>
+        <w:spacing w:before="0" w:beforeAutospacing="0" w:after="0" w:afterAutospacing="0"/>
+        <w:rPr>
+          <w:color w:val="494949"/>
+          <w:sz w:val="22"/>
+          <w:szCs w:val="22"/>
+        </w:rPr>
+      </w:pPr>
+      <w:r>
+        <w:rPr>
+          <w:rFonts w:hint="eastAsia"/>
+          <w:color w:val="494949"/>
+          <w:sz w:val="22"/>
+          <w:szCs w:val="22"/>
+        </w:rPr>
+        <w:t>选择目录进行检测</w:t>
+      </w:r>
+    </w:p>
+    <w:p>
+      <w:pPr>
+        <w:pStyle w:val="ql-long-26190122"/>
+        <w:spacing w:before="0" w:beforeAutospacing="0" w:after="0" w:afterAutospacing="0"/>
+        <w:ind w:left="420"/>
+        <w:rPr>
+          <w:color w:val="494949"/>
+          <w:sz w:val="22"/>
+          <w:szCs w:val="22"/>
+        </w:rPr>
+      </w:pPr>
+      <w:r>
+        <w:rPr>
+          <w:noProof/>
+        </w:rPr>
+        <w:lastRenderedPageBreak/>
+        <w:drawing>
+          <wp:inline distT="0" distB="0" distL="0" distR="0" wp14:anchorId="3C5E2F7F" wp14:editId="0450EA7D">
+            <wp:extent cx="4545330" cy="3567423"/>
+            <wp:effectExtent l="0" t="0" r="7620" b="0"/>
+            <wp:docPr id="11" name="图片 11"/>
+            <wp:cNvGraphicFramePr>
+              <a:graphicFrameLocks xmlns:a="http://schemas.openxmlformats.org/drawingml/2006/main" noChangeAspect="1"/>
+            </wp:cNvGraphicFramePr>
+            <a:graphic xmlns:a="http://schemas.openxmlformats.org/drawingml/2006/main">
+              <a:graphicData uri="http://schemas.openxmlformats.org/drawingml/2006/picture">
+                <pic:pic xmlns:pic="http://schemas.openxmlformats.org/drawingml/2006/picture">
+                  <pic:nvPicPr>
+                    <pic:cNvPr id="0" name="Picture 1"/>
+                    <pic:cNvPicPr>
+                      <a:picLocks noChangeAspect="1" noChangeArrowheads="1"/>
+                    </pic:cNvPicPr>
+                  </pic:nvPicPr>
+                  <pic:blipFill>
+                    <a:blip r:embed="rId8">
+                      <a:extLst>
+                        <a:ext uri="{28A0092B-C50C-407E-A947-70E740481C1C}">
+                          <a14:useLocalDpi xmlns:a14="http://schemas.microsoft.com/office/drawing/2010/main" val="0"/>
+                        </a:ext>
+                      </a:extLst>
+                    </a:blip>
+                    <a:srcRect/>
+                    <a:stretch>
+                      <a:fillRect/>
+                    </a:stretch>
+                  </pic:blipFill>
+                  <pic:spPr bwMode="auto">
+                    <a:xfrm>
+                      <a:off x="0" y="0"/>
+                      <a:ext cx="4588110" cy="3600999"/>
+                    </a:xfrm>
+                    <a:prstGeom prst="rect">
+                      <a:avLst/>
+                    </a:prstGeom>
+                    <a:noFill/>
+                    <a:ln>
+                      <a:noFill/>
+                    </a:ln>
+                  </pic:spPr>
+                </pic:pic>
+              </a:graphicData>
+            </a:graphic>
+          </wp:inline>
+        </w:drawing>
+      </w:r>
+    </w:p>
+    <w:p>
+      <w:pPr>
+        <w:pStyle w:val="ql-long-26190122"/>
+        <w:numPr>
+          <w:ilvl w:val="0"/>
+          <w:numId w:val="6"/>
+        </w:numPr>
+        <w:spacing w:before="0" w:beforeAutospacing="0" w:after="0" w:afterAutospacing="0"/>
+        <w:rPr>
+          <w:color w:val="494949"/>
+          <w:sz w:val="22"/>
+          <w:szCs w:val="22"/>
+        </w:rPr>
+      </w:pPr>
+      <w:r>
+        <w:rPr>
+          <w:rFonts w:hint="eastAsia"/>
+          <w:color w:val="494949"/>
+          <w:sz w:val="22"/>
+          <w:szCs w:val="22"/>
+        </w:rPr>
+        <w:t>检测结果</w:t>
+      </w:r>
+    </w:p>
+    <w:p>
+      <w:pPr>
+        <w:pStyle w:val="ql-long-26190122"/>
+        <w:spacing w:before="0" w:beforeAutospacing="0" w:after="0" w:afterAutospacing="0"/>
+        <w:ind w:left="420"/>
+        <w:rPr>
+          <w:color w:val="494949"/>
+          <w:sz w:val="22"/>
+          <w:szCs w:val="22"/>
+        </w:rPr>
+      </w:pPr>
+      <w:r>
+        <w:rPr>
+          <w:noProof/>
+        </w:rPr>
+        <w:drawing>
+          <wp:inline distT="0" distB="0" distL="0" distR="0" wp14:anchorId="2F407E99" wp14:editId="58458E78">
+            <wp:extent cx="4642426" cy="3659837"/>
+            <wp:effectExtent l="0" t="0" r="6350" b="0"/>
+            <wp:docPr id="12" name="图片 12"/>
+            <wp:cNvGraphicFramePr>
+              <a:graphicFrameLocks xmlns:a="http://schemas.openxmlformats.org/drawingml/2006/main" noChangeAspect="1"/>
+            </wp:cNvGraphicFramePr>
+            <a:graphic xmlns:a="http://schemas.openxmlformats.org/drawingml/2006/main">
+              <a:graphicData uri="http://schemas.openxmlformats.org/drawingml/2006/picture">
+                <pic:pic xmlns:pic="http://schemas.openxmlformats.org/drawingml/2006/picture">
+                  <pic:nvPicPr>
+                    <pic:cNvPr id="1" name=""/>
+                    <pic:cNvPicPr/>
+                  </pic:nvPicPr>
+                  <pic:blipFill>
+                    <a:blip r:embed="rId9"/>
+                    <a:stretch>
+                      <a:fillRect/>
+                    </a:stretch>
+                  </pic:blipFill>
+                  <pic:spPr>
+                    <a:xfrm>
+                      <a:off x="0" y="0"/>
+                      <a:ext cx="4704560" cy="3708820"/>
+                    </a:xfrm>
+                    <a:prstGeom prst="rect">
+                      <a:avLst/>
+                    </a:prstGeom>
+                  </pic:spPr>
+                </pic:pic>
+              </a:graphicData>
+            </a:graphic>
+          </wp:inline>
+        </w:drawing>
+      </w:r>
+    </w:p>
+    <w:p>
+      <w:pPr>
+        <w:pStyle w:val="ql-long-26190122"/>
+        <w:numPr>
+          <w:ilvl w:val="0"/>
+          <w:numId w:val="2"/>
+        </w:numPr>
+        <w:spacing w:before="0" w:beforeAutospacing="0" w:after="0" w:afterAutospacing="0"/>
+        <w:rPr>
+          <w:color w:val="494949"/>
+          <w:sz w:val="22"/>
+          <w:szCs w:val="22"/>
+        </w:rPr>
+      </w:pPr>
+      <w:proofErr w:type="spellStart"/>
+      <w:r>
+        <w:rPr>
+          <w:color w:val="494949"/>
+          <w:sz w:val="22"/>
+          <w:szCs w:val="22"/>
+        </w:rPr>
+        <w:t>libconfig</w:t>
+      </w:r>
+      <w:proofErr w:type="spellEnd"/>
+    </w:p>
+    <w:p>
+      <w:pPr>
+        <w:pStyle w:val="ql-long-26190122"/>
+        <w:numPr>
+          <w:ilvl w:val="0"/>
+          <w:numId w:val="7"/>
+        </w:numPr>
+        <w:spacing w:before="0" w:beforeAutospacing="0" w:after="0" w:afterAutospacing="0"/>
+        <w:rPr>
+          <w:color w:val="494949"/>
+          <w:sz w:val="22"/>
+          <w:szCs w:val="22"/>
+        </w:rPr>
+      </w:pPr>
+      <w:r>
+        <w:rPr>
+          <w:rFonts w:hint="eastAsia"/>
+          <w:color w:val="494949"/>
+          <w:sz w:val="22"/>
+          <w:szCs w:val="22"/>
+        </w:rPr>
+        <w:t>克隆项目到本地：</w:t>
+      </w:r>
+    </w:p>
+    <w:p>
+      <w:pPr>
+        <w:pStyle w:val="HTML0"/>
+        <w:pBdr>
+          <w:top w:val="single" w:sz="6" w:space="6" w:color="CCCCCC"/>
+          <w:left w:val="single" w:sz="6" w:space="6" w:color="CCCCCC"/>
+          <w:bottom w:val="single" w:sz="6" w:space="6" w:color="CCCCCC"/>
+          <w:right w:val="single" w:sz="6" w:space="6" w:color="CCCCCC"/>
+        </w:pBdr>
+        <w:spacing w:line="244" w:lineRule="atLeast"/>
+        <w:ind w:left="420"/>
+        <w:rPr>
+          <w:rFonts w:ascii="Consolas" w:hAnsi="Consolas"/>
+          <w:color w:val="000000"/>
+          <w:spacing w:val="4"/>
+          <w:sz w:val="20"/>
+          <w:szCs w:val="20"/>
+        </w:rPr>
+      </w:pPr>
+      <w:r>
+        <w:rPr>
+          <w:rFonts w:ascii="Consolas" w:hAnsi="Consolas"/>
+          <w:color w:val="000000"/>
+          <w:spacing w:val="4"/>
+          <w:sz w:val="20"/>
+          <w:szCs w:val="20"/>
+        </w:rPr>
+        <w:t xml:space="preserve">git clone </w:t>
+      </w:r>
+      <w:r>
+        <w:rPr>
+          <w:rFonts w:ascii="Consolas" w:hAnsi="Consolas"/>
+          <w:color w:val="000000"/>
+          <w:spacing w:val="4"/>
+          <w:sz w:val="20"/>
+          <w:szCs w:val="20"/>
+        </w:rPr>
+        <w:t>https://github.com/hyperrealm/libconfig.git</w:t>
+      </w:r>
+    </w:p>
+    <w:p>
+      <w:pPr>
+        <w:pStyle w:val="ql-long-26190122"/>
+        <w:numPr>
+          <w:ilvl w:val="0"/>
+          <w:numId w:val="7"/>
+        </w:numPr>
+        <w:spacing w:before="0" w:beforeAutospacing="0" w:after="0" w:afterAutospacing="0"/>
+        <w:rPr>
+          <w:color w:val="494949"/>
+          <w:sz w:val="22"/>
+          <w:szCs w:val="22"/>
+        </w:rPr>
+      </w:pPr>
+      <w:r>
+        <w:rPr>
+          <w:rFonts w:hint="eastAsia"/>
+          <w:color w:val="494949"/>
+          <w:sz w:val="22"/>
+          <w:szCs w:val="22"/>
+        </w:rPr>
+        <w:t>点击Analyze，准备选择项目进行分析：</w:t>
+      </w:r>
+    </w:p>
+    <w:p>
+      <w:pPr>
+        <w:pStyle w:val="ql-long-26190122"/>
+        <w:spacing w:before="0" w:beforeAutospacing="0" w:after="0" w:afterAutospacing="0"/>
+        <w:ind w:left="420"/>
+        <w:rPr>
+          <w:color w:val="494949"/>
+          <w:sz w:val="22"/>
+          <w:szCs w:val="22"/>
+        </w:rPr>
+      </w:pPr>
+      <w:r>
+        <w:rPr>
+          <w:noProof/>
+        </w:rPr>
+        <w:lastRenderedPageBreak/>
+        <w:drawing>
+          <wp:inline distT="0" distB="0" distL="0" distR="0" wp14:anchorId="4BCC3500" wp14:editId="741A27E0">
+            <wp:extent cx="4545541" cy="3575249"/>
+            <wp:effectExtent l="0" t="0" r="7620" b="6350"/>
+            <wp:docPr id="13" name="图片 13"/>
+            <wp:cNvGraphicFramePr>
+              <a:graphicFrameLocks xmlns:a="http://schemas.openxmlformats.org/drawingml/2006/main" noChangeAspect="1"/>
+            </wp:cNvGraphicFramePr>
+            <a:graphic xmlns:a="http://schemas.openxmlformats.org/drawingml/2006/main">
+              <a:graphicData uri="http://schemas.openxmlformats.org/drawingml/2006/picture">
+                <pic:pic xmlns:pic="http://schemas.openxmlformats.org/drawingml/2006/picture">
+                  <pic:nvPicPr>
+                    <pic:cNvPr id="1" name=""/>
+                    <pic:cNvPicPr/>
+                  </pic:nvPicPr>
+                  <pic:blipFill>
+                    <a:blip r:embed="rId7"/>
+                    <a:stretch>
+                      <a:fillRect/>
+                    </a:stretch>
+                  </pic:blipFill>
+                  <pic:spPr>
+                    <a:xfrm>
+                      <a:off x="0" y="0"/>
+                      <a:ext cx="4577164" cy="3600121"/>
+                    </a:xfrm>
+                    <a:prstGeom prst="rect">
+                      <a:avLst/>
+                    </a:prstGeom>
+                  </pic:spPr>
+                </pic:pic>
+              </a:graphicData>
+            </a:graphic>
+          </wp:inline>
+        </w:drawing>
+      </w:r>
+    </w:p>
+    <w:p>
+      <w:pPr>
+        <w:pStyle w:val="ql-long-26190122"/>
+        <w:numPr>
+          <w:ilvl w:val="0"/>
+          <w:numId w:val="7"/>
+        </w:numPr>
+        <w:spacing w:before="0" w:beforeAutospacing="0" w:after="0" w:afterAutospacing="0"/>
+        <w:rPr>
+          <w:color w:val="494949"/>
+          <w:sz w:val="22"/>
+          <w:szCs w:val="22"/>
+        </w:rPr>
+      </w:pPr>
+      <w:r>
+        <w:rPr>
+          <w:rFonts w:hint="eastAsia"/>
+          <w:color w:val="494949"/>
+          <w:sz w:val="22"/>
+          <w:szCs w:val="22"/>
+        </w:rPr>
+        <w:t>选择目录进行检测</w:t>
+      </w:r>
+    </w:p>
+    <w:p>
+      <w:pPr>
+        <w:pStyle w:val="ql-long-26190122"/>
+        <w:spacing w:before="0" w:beforeAutospacing="0" w:after="0" w:afterAutospacing="0"/>
+        <w:ind w:left="420"/>
+        <w:rPr>
+          <w:color w:val="494949"/>
+          <w:sz w:val="22"/>
+          <w:szCs w:val="22"/>
+        </w:rPr>
+      </w:pPr>
+      <w:r>
+        <w:rPr>
+          <w:noProof/>
+        </w:rPr>
+        <w:drawing>
+          <wp:inline distT="0" distB="0" distL="0" distR="0" wp14:anchorId="2A78A547" wp14:editId="716953A8">
+            <wp:extent cx="4545330" cy="3567423"/>
+            <wp:effectExtent l="0" t="0" r="7620" b="0"/>
+            <wp:docPr id="14" name="图片 14"/>
+            <wp:cNvGraphicFramePr>
+              <a:graphicFrameLocks xmlns:a="http://schemas.openxmlformats.org/drawingml/2006/main" noChangeAspect="1"/>
+            </wp:cNvGraphicFramePr>
+            <a:graphic xmlns:a="http://schemas.openxmlformats.org/drawingml/2006/main">
+              <a:graphicData uri="http://schemas.openxmlformats.org/drawingml/2006/picture">
+                <pic:pic xmlns:pic="http://schemas.openxmlformats.org/drawingml/2006/picture">
+                  <pic:nvPicPr>
+                    <pic:cNvPr id="0" name="Picture 1"/>
+                    <pic:cNvPicPr>
+                      <a:picLocks noChangeAspect="1" noChangeArrowheads="1"/>
+                    </pic:cNvPicPr>
+                  </pic:nvPicPr>
+                  <pic:blipFill>
+                    <a:blip r:embed="rId8">
+                      <a:extLst>
+                        <a:ext uri="{28A0092B-C50C-407E-A947-70E740481C1C}">
+                          <a14:useLocalDpi xmlns:a14="http://schemas.microsoft.com/office/drawing/2010/main" val="0"/>
+                        </a:ext>
+                      </a:extLst>
+                    </a:blip>
+                    <a:srcRect/>
+                    <a:stretch>
+                      <a:fillRect/>
+                    </a:stretch>
+                  </pic:blipFill>
+                  <pic:spPr bwMode="auto">
+                    <a:xfrm>
+                      <a:off x="0" y="0"/>
+                      <a:ext cx="4588110" cy="3600999"/>
+                    </a:xfrm>
+                    <a:prstGeom prst="rect">
+                      <a:avLst/>
+                    </a:prstGeom>
+                    <a:noFill/>
+                    <a:ln>
+                      <a:noFill/>
+                    </a:ln>
+                  </pic:spPr>
+                </pic:pic>
+              </a:graphicData>
+            </a:graphic>
+          </wp:inline>
+        </w:drawing>
+      </w:r>
+    </w:p>
+    <w:p>
+      <w:pPr>
+        <w:pStyle w:val="ql-long-26190122"/>
+        <w:numPr>
+          <w:ilvl w:val="0"/>
+          <w:numId w:val="7"/>
+        </w:numPr>
+        <w:spacing w:before="0" w:beforeAutospacing="0" w:after="0" w:afterAutospacing="0"/>
+        <w:rPr>
+          <w:color w:val="494949"/>
+          <w:sz w:val="22"/>
+          <w:szCs w:val="22"/>
+        </w:rPr>
+      </w:pPr>
+      <w:r>
+        <w:rPr>
+          <w:rFonts w:hint="eastAsia"/>
+          <w:color w:val="494949"/>
+          <w:sz w:val="22"/>
+          <w:szCs w:val="22"/>
+        </w:rPr>
+        <w:t>检测结果</w:t>
+      </w:r>
+    </w:p>
+    <w:p>
+      <w:pPr>
+        <w:pStyle w:val="ql-long-26190122"/>
+        <w:spacing w:before="0" w:beforeAutospacing="0" w:after="0" w:afterAutospacing="0"/>
+        <w:ind w:left="420"/>
+        <w:rPr>
+          <w:color w:val="494949"/>
+          <w:sz w:val="22"/>
+          <w:szCs w:val="22"/>
+        </w:rPr>
+      </w:pPr>
+      <w:r>
+        <w:rPr>
+          <w:noProof/>
+        </w:rPr>
+        <w:lastRenderedPageBreak/>
+        <w:drawing>
+          <wp:inline distT="0" distB="0" distL="0" distR="0" wp14:anchorId="7F9C03C9" wp14:editId="303CD2BC">
+            <wp:extent cx="4667535" cy="3851588"/>
+            <wp:effectExtent l="0" t="0" r="0" b="0"/>
+            <wp:docPr id="16" name="图片 16"/>
+            <wp:cNvGraphicFramePr>
+              <a:graphicFrameLocks xmlns:a="http://schemas.openxmlformats.org/drawingml/2006/main" noChangeAspect="1"/>
+            </wp:cNvGraphicFramePr>
+            <a:graphic xmlns:a="http://schemas.openxmlformats.org/drawingml/2006/main">
+              <a:graphicData uri="http://schemas.openxmlformats.org/drawingml/2006/picture">
+                <pic:pic xmlns:pic="http://schemas.openxmlformats.org/drawingml/2006/picture">
+                  <pic:nvPicPr>
+                    <pic:cNvPr id="1" name=""/>
+                    <pic:cNvPicPr/>
+                  </pic:nvPicPr>
+                  <pic:blipFill>
+                    <a:blip r:embed="rId10"/>
+                    <a:stretch>
+                      <a:fillRect/>
+                    </a:stretch>
+                  </pic:blipFill>
+                  <pic:spPr>
+                    <a:xfrm>
+                      <a:off x="0" y="0"/>
+                      <a:ext cx="4700956" cy="3879166"/>
+                    </a:xfrm>
+                    <a:prstGeom prst="rect">
+                      <a:avLst/>
+                    </a:prstGeom>
+                  </pic:spPr>
+                </pic:pic>
+              </a:graphicData>
+            </a:graphic>
+          </wp:inline>
+        </w:drawing>
+      </w:r>
+    </w:p>
+    <w:p>
+      <w:pPr>
+        <w:pStyle w:val="ql-long-26190122"/>
+        <w:numPr>
+          <w:ilvl w:val="0"/>
+          <w:numId w:val="2"/>
+        </w:numPr>
+        <w:spacing w:before="0" w:beforeAutospacing="0" w:after="0" w:afterAutospacing="0"/>
+        <w:rPr>
+          <w:color w:val="494949"/>
+          <w:sz w:val="22"/>
+          <w:szCs w:val="22"/>
+        </w:rPr>
+      </w:pPr>
+      <w:proofErr w:type="spellStart"/>
+      <w:r>
+        <w:rPr>
+          <w:color w:val="494949"/>
+          <w:sz w:val="22"/>
+          <w:szCs w:val="22"/>
+        </w:rPr>
+        <w:t>libcypher</w:t>
+      </w:r>
+      <w:proofErr w:type="spellEnd"/>
+      <w:r>
+        <w:rPr>
+          <w:color w:val="494949"/>
+          <w:sz w:val="22"/>
+          <w:szCs w:val="22"/>
+        </w:rPr>
+        <w:t>-parser</w:t>
+      </w:r>
+    </w:p>
+    <w:p>
+      <w:pPr>
+        <w:pStyle w:val="ql-long-26190122"/>
+        <w:numPr>
+          <w:ilvl w:val="0"/>
+          <w:numId w:val="8"/>
+        </w:numPr>
+        <w:spacing w:before="0" w:beforeAutospacing="0" w:after="0" w:afterAutospacing="0"/>
+        <w:rPr>
+          <w:color w:val="494949"/>
+          <w:sz w:val="22"/>
+          <w:szCs w:val="22"/>
+        </w:rPr>
+      </w:pPr>
+      <w:r>
+        <w:rPr>
+          <w:rFonts w:hint="eastAsia"/>
+          <w:color w:val="494949"/>
+          <w:sz w:val="22"/>
+          <w:szCs w:val="22"/>
+        </w:rPr>
+        <w:t>克隆项目到本地：</w:t>
+      </w:r>
+    </w:p>
+    <w:p>
+      <w:pPr>
+        <w:pStyle w:val="HTML0"/>
+        <w:pBdr>
+          <w:top w:val="single" w:sz="6" w:space="6" w:color="CCCCCC"/>
+          <w:left w:val="single" w:sz="6" w:space="6" w:color="CCCCCC"/>
+          <w:bottom w:val="single" w:sz="6" w:space="6" w:color="CCCCCC"/>
+          <w:right w:val="single" w:sz="6" w:space="6" w:color="CCCCCC"/>
+        </w:pBdr>
+        <w:spacing w:line="244" w:lineRule="atLeast"/>
+        <w:ind w:left="420"/>
+        <w:rPr>
+          <w:rFonts w:ascii="Consolas" w:hAnsi="Consolas"/>
+          <w:color w:val="000000"/>
+          <w:spacing w:val="4"/>
+          <w:sz w:val="20"/>
+          <w:szCs w:val="20"/>
+        </w:rPr>
+      </w:pPr>
+      <w:r>
+        <w:rPr>
+          <w:rFonts w:ascii="Consolas" w:hAnsi="Consolas"/>
+          <w:color w:val="000000"/>
+          <w:spacing w:val="4"/>
+          <w:sz w:val="20"/>
+          <w:szCs w:val="20"/>
+        </w:rPr>
+        <w:t xml:space="preserve">git clone </w:t>
+      </w:r>
+      <w:r>
+        <w:rPr>
+          <w:rFonts w:ascii="Consolas" w:hAnsi="Consolas"/>
+          <w:color w:val="000000"/>
+          <w:spacing w:val="4"/>
+          <w:sz w:val="20"/>
+          <w:szCs w:val="20"/>
+        </w:rPr>
+        <w:t>https://github.com/cleishm/libcypher-parser</w:t>
+      </w:r>
+    </w:p>
+    <w:p>
+      <w:pPr>
+        <w:pStyle w:val="ql-long-26190122"/>
+        <w:numPr>
+          <w:ilvl w:val="0"/>
+          <w:numId w:val="8"/>
+        </w:numPr>
+        <w:spacing w:before="0" w:beforeAutospacing="0" w:after="0" w:afterAutospacing="0"/>
+        <w:rPr>
+          <w:color w:val="494949"/>
+          <w:sz w:val="22"/>
+          <w:szCs w:val="22"/>
+        </w:rPr>
+      </w:pPr>
+      <w:r>
+        <w:rPr>
+          <w:rFonts w:hint="eastAsia"/>
+          <w:color w:val="494949"/>
+          <w:sz w:val="22"/>
+          <w:szCs w:val="22"/>
+        </w:rPr>
+        <w:t>点击Analyze，准备选择项目进行分析：</w:t>
+      </w:r>
+    </w:p>
+    <w:p>
+      <w:pPr>
+        <w:pStyle w:val="ql-long-26190122"/>
+        <w:spacing w:before="0" w:beforeAutospacing="0" w:after="0" w:afterAutospacing="0"/>
+        <w:ind w:left="420"/>
+        <w:rPr>
+          <w:color w:val="494949"/>
+          <w:sz w:val="22"/>
+          <w:szCs w:val="22"/>
+        </w:rPr>
+      </w:pPr>
+      <w:r>
+        <w:rPr>
+          <w:noProof/>
+        </w:rPr>
+        <w:drawing>
+          <wp:inline distT="0" distB="0" distL="0" distR="0" wp14:anchorId="114582A2" wp14:editId="32B143EA">
+            <wp:extent cx="4545541" cy="3575249"/>
+            <wp:effectExtent l="0" t="0" r="7620" b="6350"/>
+            <wp:docPr id="17" name="图片 17"/>
+            <wp:cNvGraphicFramePr>
+              <a:graphicFrameLocks xmlns:a="http://schemas.openxmlformats.org/drawingml/2006/main" noChangeAspect="1"/>
+            </wp:cNvGraphicFramePr>
+            <a:graphic xmlns:a="http://schemas.openxmlformats.org/drawingml/2006/main">
+              <a:graphicData uri="http://schemas.openxmlformats.org/drawingml/2006/picture">
+                <pic:pic xmlns:pic="http://schemas.openxmlformats.org/drawingml/2006/picture">
+                  <pic:nvPicPr>
+                    <pic:cNvPr id="1" name=""/>
+                    <pic:cNvPicPr/>
+                  </pic:nvPicPr>
+                  <pic:blipFill>
+                    <a:blip r:embed="rId7"/>
+                    <a:stretch>
+                      <a:fillRect/>
+                    </a:stretch>
+                  </pic:blipFill>
+                  <pic:spPr>
+                    <a:xfrm>
+                      <a:off x="0" y="0"/>
+                      <a:ext cx="4577164" cy="3600121"/>
+                    </a:xfrm>
+                    <a:prstGeom prst="rect">
+                      <a:avLst/>
+                    </a:prstGeom>
+                  </pic:spPr>
+                </pic:pic>
+              </a:graphicData>
+            </a:graphic>
+          </wp:inline>
+        </w:drawing>
+      </w:r>
+    </w:p>
+    <w:p>
+      <w:pPr>
+        <w:pStyle w:val="ql-long-26190122"/>
+        <w:numPr>
+          <w:ilvl w:val="0"/>
+          <w:numId w:val="8"/>
+        </w:numPr>
+        <w:spacing w:before="0" w:beforeAutospacing="0" w:after="0" w:afterAutospacing="0"/>
+        <w:rPr>
+          <w:color w:val="494949"/>
+          <w:sz w:val="22"/>
+          <w:szCs w:val="22"/>
+        </w:rPr>
+      </w:pPr>
+      <w:r>
+        <w:rPr>
+          <w:rFonts w:hint="eastAsia"/>
+          <w:color w:val="494949"/>
+          <w:sz w:val="22"/>
+          <w:szCs w:val="22"/>
+        </w:rPr>
+        <w:lastRenderedPageBreak/>
+        <w:t>选择目录进行检测</w:t>
+      </w:r>
+    </w:p>
+    <w:p>
+      <w:pPr>
+        <w:pStyle w:val="ql-long-26190122"/>
+        <w:spacing w:before="0" w:beforeAutospacing="0" w:after="0" w:afterAutospacing="0"/>
+        <w:ind w:left="420"/>
+        <w:rPr>
+          <w:color w:val="494949"/>
+          <w:sz w:val="22"/>
+          <w:szCs w:val="22"/>
+        </w:rPr>
+      </w:pPr>
+      <w:r>
+        <w:rPr>
+          <w:noProof/>
+        </w:rPr>
+        <w:drawing>
+          <wp:inline distT="0" distB="0" distL="0" distR="0" wp14:anchorId="55873149" wp14:editId="3E7AB016">
+            <wp:extent cx="4545330" cy="3567423"/>
+            <wp:effectExtent l="0" t="0" r="7620" b="0"/>
+            <wp:docPr id="18" name="图片 18"/>
+            <wp:cNvGraphicFramePr>
+              <a:graphicFrameLocks xmlns:a="http://schemas.openxmlformats.org/drawingml/2006/main" noChangeAspect="1"/>
+            </wp:cNvGraphicFramePr>
+            <a:graphic xmlns:a="http://schemas.openxmlformats.org/drawingml/2006/main">
+              <a:graphicData uri="http://schemas.openxmlformats.org/drawingml/2006/picture">
+                <pic:pic xmlns:pic="http://schemas.openxmlformats.org/drawingml/2006/picture">
+                  <pic:nvPicPr>
+                    <pic:cNvPr id="0" name="Picture 1"/>
+                    <pic:cNvPicPr>
+                      <a:picLocks noChangeAspect="1" noChangeArrowheads="1"/>
+                    </pic:cNvPicPr>
+                  </pic:nvPicPr>
+                  <pic:blipFill>
+                    <a:blip r:embed="rId8">
+                      <a:extLst>
+                        <a:ext uri="{28A0092B-C50C-407E-A947-70E740481C1C}">
+                          <a14:useLocalDpi xmlns:a14="http://schemas.microsoft.com/office/drawing/2010/main" val="0"/>
+                        </a:ext>
+                      </a:extLst>
+                    </a:blip>
+                    <a:srcRect/>
+                    <a:stretch>
+                      <a:fillRect/>
+                    </a:stretch>
+                  </pic:blipFill>
+                  <pic:spPr bwMode="auto">
+                    <a:xfrm>
+                      <a:off x="0" y="0"/>
+                      <a:ext cx="4588110" cy="3600999"/>
+                    </a:xfrm>
+                    <a:prstGeom prst="rect">
+                      <a:avLst/>
+                    </a:prstGeom>
+                    <a:noFill/>
+                    <a:ln>
+                      <a:noFill/>
+                    </a:ln>
+                  </pic:spPr>
+                </pic:pic>
+              </a:graphicData>
+            </a:graphic>
+          </wp:inline>
+        </w:drawing>
+      </w:r>
+    </w:p>
+    <w:p>
+      <w:pPr>
+        <w:pStyle w:val="ql-long-26190122"/>
+        <w:numPr>
+          <w:ilvl w:val="0"/>
+          <w:numId w:val="8"/>
+        </w:numPr>
+        <w:spacing w:before="0" w:beforeAutospacing="0" w:after="0" w:afterAutospacing="0"/>
+        <w:rPr>
+          <w:color w:val="494949"/>
+          <w:sz w:val="22"/>
+          <w:szCs w:val="22"/>
+        </w:rPr>
+      </w:pPr>
+      <w:r>
+        <w:rPr>
+          <w:rFonts w:hint="eastAsia"/>
+          <w:color w:val="494949"/>
+          <w:sz w:val="22"/>
+          <w:szCs w:val="22"/>
+        </w:rPr>
+        <w:t>检测结果</w:t>
+      </w:r>
+    </w:p>
+    <w:p>
+      <w:pPr>
+        <w:pStyle w:val="ql-long-26190122"/>
+        <w:spacing w:before="0" w:beforeAutospacing="0" w:after="0" w:afterAutospacing="0"/>
+        <w:ind w:left="420"/>
+        <w:rPr>
+          <w:color w:val="494949"/>
+          <w:sz w:val="22"/>
+          <w:szCs w:val="22"/>
+        </w:rPr>
+      </w:pPr>
+      <w:r>
+        <w:rPr>
+          <w:noProof/>
+        </w:rPr>
+        <w:drawing>
+          <wp:inline distT="0" distB="0" distL="0" distR="0" wp14:anchorId="03C20B6C" wp14:editId="463CD007">
+            <wp:extent cx="4667535" cy="3851588"/>
+            <wp:effectExtent l="0" t="0" r="0" b="0"/>
+            <wp:docPr id="19" name="图片 19"/>
+            <wp:cNvGraphicFramePr>
+              <a:graphicFrameLocks xmlns:a="http://schemas.openxmlformats.org/drawingml/2006/main" noChangeAspect="1"/>
+            </wp:cNvGraphicFramePr>
+            <a:graphic xmlns:a="http://schemas.openxmlformats.org/drawingml/2006/main">
+              <a:graphicData uri="http://schemas.openxmlformats.org/drawingml/2006/picture">
+                <pic:pic xmlns:pic="http://schemas.openxmlformats.org/drawingml/2006/picture">
+                  <pic:nvPicPr>
+                    <pic:cNvPr id="1" name=""/>
+                    <pic:cNvPicPr/>
+                  </pic:nvPicPr>
+                  <pic:blipFill>
+                    <a:blip r:embed="rId10"/>
+                    <a:stretch>
+                      <a:fillRect/>
+                    </a:stretch>
+                  </pic:blipFill>
+                  <pic:spPr>
+                    <a:xfrm>
+                      <a:off x="0" y="0"/>
+                      <a:ext cx="4700956" cy="3879166"/>
+                    </a:xfrm>
+                    <a:prstGeom prst="rect">
+                      <a:avLst/>
+                    </a:prstGeom>
+                  </pic:spPr>
+                </pic:pic>
+              </a:graphicData>
+            </a:graphic>
+          </wp:inline>
+        </w:drawing>
+      </w:r>
+    </w:p>
+    <w:p>
+      <w:pPr>
+        <w:pStyle w:val="ql-long-26190122"/>
+        <w:numPr>
+          <w:ilvl w:val="0"/>
+          <w:numId w:val="2"/>
+        </w:numPr>
+        <w:spacing w:before="0" w:beforeAutospacing="0" w:after="0" w:afterAutospacing="0"/>
+        <w:rPr>
+          <w:color w:val="494949"/>
+          <w:sz w:val="22"/>
+          <w:szCs w:val="22"/>
+        </w:rPr>
+      </w:pPr>
+      <w:proofErr w:type="spellStart"/>
+      <w:r>
+        <w:rPr>
+          <w:color w:val="494949"/>
+          <w:sz w:val="22"/>
+          <w:szCs w:val="22"/>
+        </w:rPr>
+        <w:t>libbcrypt</w:t>
+      </w:r>
+      <w:proofErr w:type="spellEnd"/>
+    </w:p>
+    <w:p>
+      <w:pPr>
+        <w:pStyle w:val="ql-long-26190122"/>
+        <w:numPr>
+          <w:ilvl w:val="0"/>
+          <w:numId w:val="9"/>
+        </w:numPr>
+        <w:spacing w:before="0" w:beforeAutospacing="0" w:after="0" w:afterAutospacing="0"/>
+        <w:rPr>
+          <w:color w:val="494949"/>
+          <w:sz w:val="22"/>
+          <w:szCs w:val="22"/>
+        </w:rPr>
+      </w:pPr>
+      <w:r>
+        <w:rPr>
+          <w:rFonts w:hint="eastAsia"/>
+          <w:color w:val="494949"/>
+          <w:sz w:val="22"/>
+          <w:szCs w:val="22"/>
+        </w:rPr>
+        <w:t>克隆项目到本地：</w:t>
+      </w:r>
+    </w:p>
+    <w:p>
+      <w:pPr>
+        <w:pStyle w:val="HTML0"/>
+        <w:pBdr>
+          <w:top w:val="single" w:sz="6" w:space="6" w:color="CCCCCC"/>
+          <w:left w:val="single" w:sz="6" w:space="6" w:color="CCCCCC"/>
+          <w:bottom w:val="single" w:sz="6" w:space="6" w:color="CCCCCC"/>
+          <w:right w:val="single" w:sz="6" w:space="6" w:color="CCCCCC"/>
+        </w:pBdr>
+        <w:spacing w:line="244" w:lineRule="atLeast"/>
+        <w:ind w:left="420"/>
+        <w:rPr>
+          <w:rFonts w:ascii="Consolas" w:hAnsi="Consolas"/>
+          <w:color w:val="000000"/>
+          <w:spacing w:val="4"/>
+          <w:sz w:val="20"/>
+          <w:szCs w:val="20"/>
+        </w:rPr>
+      </w:pPr>
+      <w:r>
+        <w:rPr>
+          <w:rFonts w:ascii="Consolas" w:hAnsi="Consolas"/>
+          <w:color w:val="000000"/>
+          <w:spacing w:val="4"/>
+          <w:sz w:val="20"/>
+          <w:szCs w:val="20"/>
+        </w:rPr>
+        <w:lastRenderedPageBreak/>
+        <w:t xml:space="preserve">git clone </w:t>
+      </w:r>
+      <w:r>
+        <w:rPr>
+          <w:rFonts w:ascii="Consolas" w:hAnsi="Consolas"/>
+          <w:color w:val="000000"/>
+          <w:spacing w:val="4"/>
+          <w:sz w:val="20"/>
+          <w:szCs w:val="20"/>
+        </w:rPr>
+        <w:t>https://github.com/rg3/</w:t>
+      </w:r>
+      <w:bookmarkStart w:id="1" w:name="_Hlk40968562"/>
+      <w:r>
+        <w:rPr>
+          <w:rFonts w:ascii="Consolas" w:hAnsi="Consolas"/>
+          <w:color w:val="000000"/>
+          <w:spacing w:val="4"/>
+          <w:sz w:val="20"/>
+          <w:szCs w:val="20"/>
+        </w:rPr>
+        <w:t>libbcrypt</w:t>
+      </w:r>
+      <w:bookmarkEnd w:id="1"/>
+      <w:r>
+        <w:rPr>
+          <w:rFonts w:ascii="Consolas" w:hAnsi="Consolas"/>
+          <w:color w:val="000000"/>
+          <w:spacing w:val="4"/>
+          <w:sz w:val="20"/>
+          <w:szCs w:val="20"/>
+        </w:rPr>
+        <w:t>.git</w:t>
+      </w:r>
+    </w:p>
+    <w:p>
+      <w:pPr>
+        <w:pStyle w:val="ql-long-26190122"/>
+        <w:numPr>
+          <w:ilvl w:val="0"/>
+          <w:numId w:val="9"/>
+        </w:numPr>
+        <w:spacing w:before="0" w:beforeAutospacing="0" w:after="0" w:afterAutospacing="0"/>
+        <w:rPr>
+          <w:color w:val="494949"/>
+          <w:sz w:val="22"/>
+          <w:szCs w:val="22"/>
+        </w:rPr>
+      </w:pPr>
+      <w:r>
+        <w:rPr>
+          <w:rFonts w:hint="eastAsia"/>
+          <w:color w:val="494949"/>
+          <w:sz w:val="22"/>
+          <w:szCs w:val="22"/>
+        </w:rPr>
+        <w:t>点击Analyze，准备选择项目进行分析：</w:t>
+      </w:r>
+    </w:p>
+    <w:p>
+      <w:pPr>
+        <w:pStyle w:val="ql-long-26190122"/>
+        <w:spacing w:before="0" w:beforeAutospacing="0" w:after="0" w:afterAutospacing="0"/>
+        <w:ind w:left="420"/>
+        <w:rPr>
+          <w:color w:val="494949"/>
+          <w:sz w:val="22"/>
+          <w:szCs w:val="22"/>
+        </w:rPr>
+      </w:pPr>
+      <w:r>
+        <w:rPr>
+          <w:noProof/>
+        </w:rPr>
+        <w:drawing>
+          <wp:inline distT="0" distB="0" distL="0" distR="0" wp14:anchorId="2DBDB785" wp14:editId="623640AE">
+            <wp:extent cx="4545541" cy="3575249"/>
+            <wp:effectExtent l="0" t="0" r="7620" b="6350"/>
+            <wp:docPr id="20" name="图片 20"/>
+            <wp:cNvGraphicFramePr>
+              <a:graphicFrameLocks xmlns:a="http://schemas.openxmlformats.org/drawingml/2006/main" noChangeAspect="1"/>
+            </wp:cNvGraphicFramePr>
+            <a:graphic xmlns:a="http://schemas.openxmlformats.org/drawingml/2006/main">
+              <a:graphicData uri="http://schemas.openxmlformats.org/drawingml/2006/picture">
+                <pic:pic xmlns:pic="http://schemas.openxmlformats.org/drawingml/2006/picture">
+                  <pic:nvPicPr>
+                    <pic:cNvPr id="1" name=""/>
+                    <pic:cNvPicPr/>
+                  </pic:nvPicPr>
+                  <pic:blipFill>
+                    <a:blip r:embed="rId7"/>
+                    <a:stretch>
+                      <a:fillRect/>
+                    </a:stretch>
+                  </pic:blipFill>
+                  <pic:spPr>
+                    <a:xfrm>
+                      <a:off x="0" y="0"/>
+                      <a:ext cx="4577164" cy="3600121"/>
+                    </a:xfrm>
+                    <a:prstGeom prst="rect">
+                      <a:avLst/>
+                    </a:prstGeom>
+                  </pic:spPr>
+                </pic:pic>
+              </a:graphicData>
+            </a:graphic>
+          </wp:inline>
+        </w:drawing>
+      </w:r>
+    </w:p>
+    <w:p>
+      <w:pPr>
+        <w:pStyle w:val="ql-long-26190122"/>
+        <w:numPr>
+          <w:ilvl w:val="0"/>
+          <w:numId w:val="9"/>
+        </w:numPr>
+        <w:spacing w:before="0" w:beforeAutospacing="0" w:after="0" w:afterAutospacing="0"/>
+        <w:rPr>
+          <w:color w:val="494949"/>
+          <w:sz w:val="22"/>
+          <w:szCs w:val="22"/>
+        </w:rPr>
+      </w:pPr>
+      <w:r>
+        <w:rPr>
+          <w:rFonts w:hint="eastAsia"/>
+          <w:color w:val="494949"/>
+          <w:sz w:val="22"/>
+          <w:szCs w:val="22"/>
+        </w:rPr>
+        <w:t>选择目录进行检测</w:t>
+      </w:r>
+    </w:p>
+    <w:p>
+      <w:pPr>
+        <w:pStyle w:val="ql-long-26190122"/>
+        <w:spacing w:before="0" w:beforeAutospacing="0" w:after="0" w:afterAutospacing="0"/>
+        <w:ind w:left="420"/>
+        <w:rPr>
+          <w:color w:val="494949"/>
+          <w:sz w:val="22"/>
+          <w:szCs w:val="22"/>
+        </w:rPr>
+      </w:pPr>
+      <w:r>
+        <w:rPr>
+          <w:noProof/>
+        </w:rPr>
+        <w:drawing>
+          <wp:inline distT="0" distB="0" distL="0" distR="0" wp14:anchorId="565C4B78" wp14:editId="2DC828E4">
+            <wp:extent cx="4545330" cy="3567423"/>
+            <wp:effectExtent l="0" t="0" r="7620" b="0"/>
+            <wp:docPr id="21" name="图片 21"/>
+            <wp:cNvGraphicFramePr>
+              <a:graphicFrameLocks xmlns:a="http://schemas.openxmlformats.org/drawingml/2006/main" noChangeAspect="1"/>
+            </wp:cNvGraphicFramePr>
+            <a:graphic xmlns:a="http://schemas.openxmlformats.org/drawingml/2006/main">
+              <a:graphicData uri="http://schemas.openxmlformats.org/drawingml/2006/picture">
+                <pic:pic xmlns:pic="http://schemas.openxmlformats.org/drawingml/2006/picture">
+                  <pic:nvPicPr>
+                    <pic:cNvPr id="0" name="Picture 1"/>
+                    <pic:cNvPicPr>
+                      <a:picLocks noChangeAspect="1" noChangeArrowheads="1"/>
+                    </pic:cNvPicPr>
+                  </pic:nvPicPr>
+                  <pic:blipFill>
+                    <a:blip r:embed="rId8">
+                      <a:extLst>
+                        <a:ext uri="{28A0092B-C50C-407E-A947-70E740481C1C}">
+                          <a14:useLocalDpi xmlns:a14="http://schemas.microsoft.com/office/drawing/2010/main" val="0"/>
+                        </a:ext>
+                      </a:extLst>
+                    </a:blip>
+                    <a:srcRect/>
+                    <a:stretch>
+                      <a:fillRect/>
+                    </a:stretch>
+                  </pic:blipFill>
+                  <pic:spPr bwMode="auto">
+                    <a:xfrm>
+                      <a:off x="0" y="0"/>
+                      <a:ext cx="4588110" cy="3600999"/>
+                    </a:xfrm>
+                    <a:prstGeom prst="rect">
+                      <a:avLst/>
+                    </a:prstGeom>
+                    <a:noFill/>
+                    <a:ln>
+                      <a:noFill/>
+                    </a:ln>
+                  </pic:spPr>
+                </pic:pic>
+              </a:graphicData>
+            </a:graphic>
+          </wp:inline>
+        </w:drawing>
+      </w:r>
+    </w:p>
+    <w:p>
+      <w:pPr>
+        <w:pStyle w:val="ql-long-26190122"/>
+        <w:numPr>
+          <w:ilvl w:val="0"/>
+          <w:numId w:val="9"/>
+        </w:numPr>
+        <w:spacing w:before="0" w:beforeAutospacing="0" w:after="0" w:afterAutospacing="0"/>
+        <w:rPr>
+          <w:color w:val="494949"/>
+          <w:sz w:val="22"/>
+          <w:szCs w:val="22"/>
+        </w:rPr>
+      </w:pPr>
+      <w:r>
+        <w:rPr>
+          <w:rFonts w:hint="eastAsia"/>
+          <w:color w:val="494949"/>
+          <w:sz w:val="22"/>
+          <w:szCs w:val="22"/>
+        </w:rPr>
+        <w:t>检测结果</w:t>
+      </w:r>
+    </w:p>
+    <w:p>
+      <w:pPr>
+        <w:pStyle w:val="ql-long-26190122"/>
+        <w:spacing w:before="0" w:beforeAutospacing="0" w:after="0" w:afterAutospacing="0"/>
+        <w:ind w:left="420"/>
+        <w:rPr>
+          <w:color w:val="494949"/>
+          <w:sz w:val="22"/>
+          <w:szCs w:val="22"/>
+        </w:rPr>
+      </w:pPr>
+      <w:r>
+        <w:rPr>
+          <w:noProof/>
+        </w:rPr>
+        <w:lastRenderedPageBreak/>
+        <w:drawing>
+          <wp:inline distT="0" distB="0" distL="0" distR="0" wp14:anchorId="72D574B0" wp14:editId="01EA772E">
+            <wp:extent cx="4667535" cy="3851588"/>
+            <wp:effectExtent l="0" t="0" r="0" b="0"/>
+            <wp:docPr id="22" name="图片 22"/>
+            <wp:cNvGraphicFramePr>
+              <a:graphicFrameLocks xmlns:a="http://schemas.openxmlformats.org/drawingml/2006/main" noChangeAspect="1"/>
+            </wp:cNvGraphicFramePr>
+            <a:graphic xmlns:a="http://schemas.openxmlformats.org/drawingml/2006/main">
+              <a:graphicData uri="http://schemas.openxmlformats.org/drawingml/2006/picture">
+                <pic:pic xmlns:pic="http://schemas.openxmlformats.org/drawingml/2006/picture">
+                  <pic:nvPicPr>
+                    <pic:cNvPr id="1" name=""/>
+                    <pic:cNvPicPr/>
+                  </pic:nvPicPr>
+                  <pic:blipFill>
+                    <a:blip r:embed="rId10"/>
+                    <a:stretch>
+                      <a:fillRect/>
+                    </a:stretch>
+                  </pic:blipFill>
+                  <pic:spPr>
+                    <a:xfrm>
+                      <a:off x="0" y="0"/>
+                      <a:ext cx="4700956" cy="3879166"/>
+                    </a:xfrm>
+                    <a:prstGeom prst="rect">
+                      <a:avLst/>
+                    </a:prstGeom>
+                  </pic:spPr>
+                </pic:pic>
+              </a:graphicData>
+            </a:graphic>
+          </wp:inline>
+        </w:drawing>
+      </w:r>
+    </w:p>
+    <w:p>
+      <w:pPr>
+        <w:pStyle w:val="ql-long-26190122"/>
+        <w:numPr>
+          <w:ilvl w:val="0"/>
+          <w:numId w:val="2"/>
+        </w:numPr>
+        <w:spacing w:before="0" w:beforeAutospacing="0" w:after="0" w:afterAutospacing="0"/>
+        <w:rPr>
+          <w:color w:val="494949"/>
+          <w:sz w:val="22"/>
+          <w:szCs w:val="22"/>
+        </w:rPr>
+      </w:pPr>
+      <w:r>
+        <w:rPr>
+          <w:color w:val="494949"/>
+          <w:sz w:val="22"/>
+          <w:szCs w:val="22"/>
+        </w:rPr>
+        <w:t>c-algorithms</w:t>
+      </w:r>
+    </w:p>
+    <w:p>
+      <w:pPr>
+        <w:pStyle w:val="ql-long-26190122"/>
+        <w:numPr>
+          <w:ilvl w:val="0"/>
+          <w:numId w:val="10"/>
+        </w:numPr>
+        <w:spacing w:before="0" w:beforeAutospacing="0" w:after="0" w:afterAutospacing="0"/>
+        <w:rPr>
+          <w:color w:val="494949"/>
+          <w:sz w:val="22"/>
+          <w:szCs w:val="22"/>
+        </w:rPr>
+      </w:pPr>
+      <w:r>
+        <w:rPr>
+          <w:rFonts w:hint="eastAsia"/>
+          <w:color w:val="494949"/>
+          <w:sz w:val="22"/>
+          <w:szCs w:val="22"/>
+        </w:rPr>
+        <w:t>克隆项目到本地：</w:t>
+      </w:r>
+    </w:p>
+    <w:p>
+      <w:pPr>
+        <w:pStyle w:val="HTML0"/>
+        <w:pBdr>
+          <w:top w:val="single" w:sz="6" w:space="6" w:color="CCCCCC"/>
+          <w:left w:val="single" w:sz="6" w:space="6" w:color="CCCCCC"/>
+          <w:bottom w:val="single" w:sz="6" w:space="6" w:color="CCCCCC"/>
+          <w:right w:val="single" w:sz="6" w:space="6" w:color="CCCCCC"/>
+        </w:pBdr>
+        <w:spacing w:line="244" w:lineRule="atLeast"/>
+        <w:ind w:left="420"/>
+        <w:rPr>
+          <w:rFonts w:ascii="Consolas" w:hAnsi="Consolas"/>
+          <w:color w:val="000000"/>
+          <w:spacing w:val="4"/>
+          <w:sz w:val="20"/>
+          <w:szCs w:val="20"/>
+        </w:rPr>
+      </w:pPr>
+      <w:r>
+        <w:rPr>
+          <w:rFonts w:ascii="Consolas" w:hAnsi="Consolas"/>
+          <w:color w:val="000000"/>
+          <w:spacing w:val="4"/>
+          <w:sz w:val="20"/>
+          <w:szCs w:val="20"/>
+        </w:rPr>
+        <w:t xml:space="preserve">git clone </w:t>
+      </w:r>
+      <w:r>
+        <w:rPr>
+          <w:rFonts w:ascii="Consolas" w:hAnsi="Consolas"/>
+          <w:color w:val="000000"/>
+          <w:spacing w:val="4"/>
+          <w:sz w:val="20"/>
+          <w:szCs w:val="20"/>
+        </w:rPr>
+        <w:t>https://github.com/fragglet/c-algorithms.git</w:t>
+      </w:r>
+    </w:p>
+    <w:p>
+      <w:pPr>
+        <w:pStyle w:val="ql-long-26190122"/>
+        <w:numPr>
+          <w:ilvl w:val="0"/>
+          <w:numId w:val="10"/>
+        </w:numPr>
+        <w:spacing w:before="0" w:beforeAutospacing="0" w:after="0" w:afterAutospacing="0"/>
+        <w:rPr>
+          <w:color w:val="494949"/>
+          <w:sz w:val="22"/>
+          <w:szCs w:val="22"/>
+        </w:rPr>
+      </w:pPr>
+      <w:r>
+        <w:rPr>
+          <w:rFonts w:hint="eastAsia"/>
+          <w:color w:val="494949"/>
+          <w:sz w:val="22"/>
+          <w:szCs w:val="22"/>
+        </w:rPr>
+        <w:t>点击Analyze，准备选择项目进行分析：</w:t>
+      </w:r>
+    </w:p>
+    <w:p>
+      <w:pPr>
+        <w:pStyle w:val="ql-long-26190122"/>
+        <w:spacing w:before="0" w:beforeAutospacing="0" w:after="0" w:afterAutospacing="0"/>
+        <w:ind w:left="420"/>
+        <w:rPr>
+          <w:color w:val="494949"/>
+          <w:sz w:val="22"/>
+          <w:szCs w:val="22"/>
+        </w:rPr>
+      </w:pPr>
+      <w:r>
+        <w:rPr>
+          <w:noProof/>
+        </w:rPr>
+        <w:drawing>
+          <wp:inline distT="0" distB="0" distL="0" distR="0" wp14:anchorId="0BAD52D9" wp14:editId="1350011D">
+            <wp:extent cx="4545541" cy="3575249"/>
+            <wp:effectExtent l="0" t="0" r="7620" b="6350"/>
+            <wp:docPr id="23" name="图片 23"/>
+            <wp:cNvGraphicFramePr>
+              <a:graphicFrameLocks xmlns:a="http://schemas.openxmlformats.org/drawingml/2006/main" noChangeAspect="1"/>
+            </wp:cNvGraphicFramePr>
+            <a:graphic xmlns:a="http://schemas.openxmlformats.org/drawingml/2006/main">
+              <a:graphicData uri="http://schemas.openxmlformats.org/drawingml/2006/picture">
+                <pic:pic xmlns:pic="http://schemas.openxmlformats.org/drawingml/2006/picture">
+                  <pic:nvPicPr>
+                    <pic:cNvPr id="1" name=""/>
+                    <pic:cNvPicPr/>
+                  </pic:nvPicPr>
+                  <pic:blipFill>
+                    <a:blip r:embed="rId7"/>
+                    <a:stretch>
+                      <a:fillRect/>
+                    </a:stretch>
+                  </pic:blipFill>
+                  <pic:spPr>
+                    <a:xfrm>
+                      <a:off x="0" y="0"/>
+                      <a:ext cx="4577164" cy="3600121"/>
+                    </a:xfrm>
+                    <a:prstGeom prst="rect">
+                      <a:avLst/>
+                    </a:prstGeom>
+                  </pic:spPr>
+                </pic:pic>
+              </a:graphicData>
+            </a:graphic>
+          </wp:inline>
+        </w:drawing>
+      </w:r>
+    </w:p>
+    <w:p>
+      <w:pPr>
+        <w:pStyle w:val="ql-long-26190122"/>
+        <w:numPr>
+          <w:ilvl w:val="0"/>
+          <w:numId w:val="10"/>
+        </w:numPr>
+        <w:spacing w:before="0" w:beforeAutospacing="0" w:after="0" w:afterAutospacing="0"/>
+        <w:rPr>
+          <w:color w:val="494949"/>
+          <w:sz w:val="22"/>
+          <w:szCs w:val="22"/>
+        </w:rPr>
+      </w:pPr>
+      <w:r>
+        <w:rPr>
+          <w:rFonts w:hint="eastAsia"/>
+          <w:color w:val="494949"/>
+          <w:sz w:val="22"/>
+          <w:szCs w:val="22"/>
+        </w:rPr>
+        <w:lastRenderedPageBreak/>
+        <w:t>选择目录进行检测</w:t>
+      </w:r>
+    </w:p>
+    <w:p>
+      <w:pPr>
+        <w:pStyle w:val="ql-long-26190122"/>
+        <w:spacing w:before="0" w:beforeAutospacing="0" w:after="0" w:afterAutospacing="0"/>
+        <w:ind w:left="420"/>
+        <w:rPr>
+          <w:color w:val="494949"/>
+          <w:sz w:val="22"/>
+          <w:szCs w:val="22"/>
+        </w:rPr>
+      </w:pPr>
+      <w:r>
+        <w:rPr>
+          <w:noProof/>
+        </w:rPr>
+        <w:drawing>
+          <wp:inline distT="0" distB="0" distL="0" distR="0" wp14:anchorId="7F476470" wp14:editId="70E511A6">
+            <wp:extent cx="4545330" cy="3567423"/>
+            <wp:effectExtent l="0" t="0" r="7620" b="0"/>
+            <wp:docPr id="24" name="图片 24"/>
+            <wp:cNvGraphicFramePr>
+              <a:graphicFrameLocks xmlns:a="http://schemas.openxmlformats.org/drawingml/2006/main" noChangeAspect="1"/>
+            </wp:cNvGraphicFramePr>
+            <a:graphic xmlns:a="http://schemas.openxmlformats.org/drawingml/2006/main">
+              <a:graphicData uri="http://schemas.openxmlformats.org/drawingml/2006/picture">
+                <pic:pic xmlns:pic="http://schemas.openxmlformats.org/drawingml/2006/picture">
+                  <pic:nvPicPr>
+                    <pic:cNvPr id="0" name="Picture 1"/>
+                    <pic:cNvPicPr>
+                      <a:picLocks noChangeAspect="1" noChangeArrowheads="1"/>
+                    </pic:cNvPicPr>
+                  </pic:nvPicPr>
+                  <pic:blipFill>
+                    <a:blip r:embed="rId8">
+                      <a:extLst>
+                        <a:ext uri="{28A0092B-C50C-407E-A947-70E740481C1C}">
+                          <a14:useLocalDpi xmlns:a14="http://schemas.microsoft.com/office/drawing/2010/main" val="0"/>
+                        </a:ext>
+                      </a:extLst>
+                    </a:blip>
+                    <a:srcRect/>
+                    <a:stretch>
+                      <a:fillRect/>
+                    </a:stretch>
+                  </pic:blipFill>
+                  <pic:spPr bwMode="auto">
+                    <a:xfrm>
+                      <a:off x="0" y="0"/>
+                      <a:ext cx="4588110" cy="3600999"/>
+                    </a:xfrm>
+                    <a:prstGeom prst="rect">
+                      <a:avLst/>
+                    </a:prstGeom>
+                    <a:noFill/>
+                    <a:ln>
+                      <a:noFill/>
+                    </a:ln>
+                  </pic:spPr>
+                </pic:pic>
+              </a:graphicData>
+            </a:graphic>
+          </wp:inline>
+        </w:drawing>
+      </w:r>
+    </w:p>
+    <w:p>
+      <w:pPr>
+        <w:pStyle w:val="ql-long-26190122"/>
+        <w:numPr>
+          <w:ilvl w:val="0"/>
+          <w:numId w:val="10"/>
+        </w:numPr>
+        <w:spacing w:before="0" w:beforeAutospacing="0" w:after="0" w:afterAutospacing="0"/>
+        <w:rPr>
+          <w:color w:val="494949"/>
+          <w:sz w:val="22"/>
+          <w:szCs w:val="22"/>
+        </w:rPr>
+      </w:pPr>
+      <w:r>
+        <w:rPr>
+          <w:rFonts w:hint="eastAsia"/>
+          <w:color w:val="494949"/>
+          <w:sz w:val="22"/>
+          <w:szCs w:val="22"/>
+        </w:rPr>
+        <w:t>检测结果</w:t>
+      </w:r>
+    </w:p>
+    <w:p>
+      <w:pPr>
+        <w:pStyle w:val="ql-long-26190122"/>
+        <w:spacing w:before="0" w:beforeAutospacing="0" w:after="0" w:afterAutospacing="0"/>
+        <w:ind w:left="420"/>
+        <w:rPr>
+          <w:color w:val="494949"/>
+          <w:sz w:val="22"/>
+          <w:szCs w:val="22"/>
+        </w:rPr>
+      </w:pPr>
+      <w:r>
+        <w:rPr>
+          <w:noProof/>
+        </w:rPr>
+        <w:drawing>
+          <wp:inline distT="0" distB="0" distL="0" distR="0" wp14:anchorId="1EE2FBFA" wp14:editId="04E9643D">
+            <wp:extent cx="4667535" cy="3851588"/>
+            <wp:effectExtent l="0" t="0" r="0" b="0"/>
+            <wp:docPr id="25" name="图片 25"/>
+            <wp:cNvGraphicFramePr>
+              <a:graphicFrameLocks xmlns:a="http://schemas.openxmlformats.org/drawingml/2006/main" noChangeAspect="1"/>
+            </wp:cNvGraphicFramePr>
+            <a:graphic xmlns:a="http://schemas.openxmlformats.org/drawingml/2006/main">
+              <a:graphicData uri="http://schemas.openxmlformats.org/drawingml/2006/picture">
+                <pic:pic xmlns:pic="http://schemas.openxmlformats.org/drawingml/2006/picture">
+                  <pic:nvPicPr>
+                    <pic:cNvPr id="1" name=""/>
+                    <pic:cNvPicPr/>
+                  </pic:nvPicPr>
+                  <pic:blipFill>
+                    <a:blip r:embed="rId10"/>
+                    <a:stretch>
+                      <a:fillRect/>
+                    </a:stretch>
+                  </pic:blipFill>
+                  <pic:spPr>
+                    <a:xfrm>
+                      <a:off x="0" y="0"/>
+                      <a:ext cx="4700956" cy="3879166"/>
+                    </a:xfrm>
+                    <a:prstGeom prst="rect">
+                      <a:avLst/>
+                    </a:prstGeom>
+                  </pic:spPr>
+                </pic:pic>
+              </a:graphicData>
+            </a:graphic>
+          </wp:inline>
+        </w:drawing>
+      </w:r>
+    </w:p>
+    <w:p>
+      <w:pPr>
+        <w:pStyle w:val="ql-long-26190122"/>
+        <w:numPr>
+          <w:ilvl w:val="0"/>
+          <w:numId w:val="2"/>
+        </w:numPr>
+        <w:spacing w:before="0" w:beforeAutospacing="0" w:after="0" w:afterAutospacing="0"/>
+        <w:rPr>
+          <w:color w:val="494949"/>
+          <w:sz w:val="22"/>
+          <w:szCs w:val="22"/>
+        </w:rPr>
+      </w:pPr>
+      <w:proofErr w:type="spellStart"/>
+      <w:r>
+        <w:rPr>
+          <w:color w:val="494949"/>
+          <w:sz w:val="22"/>
+          <w:szCs w:val="22"/>
+        </w:rPr>
+        <w:t>hashmap</w:t>
+      </w:r>
+      <w:proofErr w:type="spellEnd"/>
+    </w:p>
+    <w:p>
+      <w:pPr>
+        <w:pStyle w:val="ql-long-26190122"/>
+        <w:numPr>
+          <w:ilvl w:val="0"/>
+          <w:numId w:val="11"/>
+        </w:numPr>
+        <w:spacing w:before="0" w:beforeAutospacing="0" w:after="0" w:afterAutospacing="0"/>
+        <w:rPr>
+          <w:color w:val="494949"/>
+          <w:sz w:val="22"/>
+          <w:szCs w:val="22"/>
+        </w:rPr>
+      </w:pPr>
+      <w:r>
+        <w:rPr>
+          <w:rFonts w:hint="eastAsia"/>
+          <w:color w:val="494949"/>
+          <w:sz w:val="22"/>
+          <w:szCs w:val="22"/>
+        </w:rPr>
+        <w:t>克隆项目到本地：</w:t>
+      </w:r>
+    </w:p>
+    <w:p>
+      <w:pPr>
+        <w:pStyle w:val="HTML0"/>
+        <w:pBdr>
+          <w:top w:val="single" w:sz="6" w:space="6" w:color="CCCCCC"/>
+          <w:left w:val="single" w:sz="6" w:space="6" w:color="CCCCCC"/>
+          <w:bottom w:val="single" w:sz="6" w:space="6" w:color="CCCCCC"/>
+          <w:right w:val="single" w:sz="6" w:space="6" w:color="CCCCCC"/>
+        </w:pBdr>
+        <w:spacing w:line="244" w:lineRule="atLeast"/>
+        <w:ind w:left="420"/>
+        <w:rPr>
+          <w:rFonts w:ascii="Consolas" w:hAnsi="Consolas"/>
+          <w:color w:val="000000"/>
+          <w:spacing w:val="4"/>
+          <w:sz w:val="20"/>
+          <w:szCs w:val="20"/>
+        </w:rPr>
+      </w:pPr>
+      <w:r>
+        <w:rPr>
+          <w:rFonts w:ascii="Consolas" w:hAnsi="Consolas"/>
+          <w:color w:val="000000"/>
+          <w:spacing w:val="4"/>
+          <w:sz w:val="20"/>
+          <w:szCs w:val="20"/>
+        </w:rPr>
+        <w:lastRenderedPageBreak/>
+        <w:t xml:space="preserve">git clone </w:t>
+      </w:r>
+      <w:r>
+        <w:rPr>
+          <w:rFonts w:ascii="Consolas" w:hAnsi="Consolas"/>
+          <w:color w:val="000000"/>
+          <w:spacing w:val="4"/>
+          <w:sz w:val="20"/>
+          <w:szCs w:val="20"/>
+        </w:rPr>
+        <w:t>https://github.com/goossaert/hashmap.git</w:t>
+      </w:r>
+    </w:p>
+    <w:p>
+      <w:pPr>
+        <w:pStyle w:val="ql-long-26190122"/>
+        <w:numPr>
+          <w:ilvl w:val="0"/>
+          <w:numId w:val="11"/>
+        </w:numPr>
+        <w:spacing w:before="0" w:beforeAutospacing="0" w:after="0" w:afterAutospacing="0"/>
+        <w:rPr>
+          <w:color w:val="494949"/>
+          <w:sz w:val="22"/>
+          <w:szCs w:val="22"/>
+        </w:rPr>
+      </w:pPr>
+      <w:r>
+        <w:rPr>
+          <w:rFonts w:hint="eastAsia"/>
+          <w:color w:val="494949"/>
+          <w:sz w:val="22"/>
+          <w:szCs w:val="22"/>
+        </w:rPr>
+        <w:t>点击Analyze，准备选择项目进行分析：</w:t>
+      </w:r>
+    </w:p>
+    <w:p>
+      <w:pPr>
+        <w:pStyle w:val="ql-long-26190122"/>
+        <w:spacing w:before="0" w:beforeAutospacing="0" w:after="0" w:afterAutospacing="0"/>
+        <w:ind w:left="420"/>
+        <w:rPr>
+          <w:color w:val="494949"/>
+          <w:sz w:val="22"/>
+          <w:szCs w:val="22"/>
+        </w:rPr>
+      </w:pPr>
+      <w:r>
+        <w:rPr>
+          <w:noProof/>
+        </w:rPr>
+        <w:drawing>
+          <wp:inline distT="0" distB="0" distL="0" distR="0" wp14:anchorId="4B5EA30B" wp14:editId="08A1BC9C">
+            <wp:extent cx="4545541" cy="3575249"/>
+            <wp:effectExtent l="0" t="0" r="7620" b="6350"/>
+            <wp:docPr id="26" name="图片 26"/>
+            <wp:cNvGraphicFramePr>
+              <a:graphicFrameLocks xmlns:a="http://schemas.openxmlformats.org/drawingml/2006/main" noChangeAspect="1"/>
+            </wp:cNvGraphicFramePr>
+            <a:graphic xmlns:a="http://schemas.openxmlformats.org/drawingml/2006/main">
+              <a:graphicData uri="http://schemas.openxmlformats.org/drawingml/2006/picture">
+                <pic:pic xmlns:pic="http://schemas.openxmlformats.org/drawingml/2006/picture">
+                  <pic:nvPicPr>
+                    <pic:cNvPr id="1" name=""/>
+                    <pic:cNvPicPr/>
+                  </pic:nvPicPr>
+                  <pic:blipFill>
+                    <a:blip r:embed="rId7"/>
+                    <a:stretch>
+                      <a:fillRect/>
+                    </a:stretch>
+                  </pic:blipFill>
+                  <pic:spPr>
+                    <a:xfrm>
+                      <a:off x="0" y="0"/>
+                      <a:ext cx="4577164" cy="3600121"/>
+                    </a:xfrm>
+                    <a:prstGeom prst="rect">
+                      <a:avLst/>
+                    </a:prstGeom>
+                  </pic:spPr>
+                </pic:pic>
+              </a:graphicData>
+            </a:graphic>
+          </wp:inline>
+        </w:drawing>
+      </w:r>
+    </w:p>
+    <w:p>
+      <w:pPr>
+        <w:pStyle w:val="ql-long-26190122"/>
+        <w:numPr>
+          <w:ilvl w:val="0"/>
+          <w:numId w:val="11"/>
+        </w:numPr>
+        <w:spacing w:before="0" w:beforeAutospacing="0" w:after="0" w:afterAutospacing="0"/>
+        <w:rPr>
+          <w:color w:val="494949"/>
+          <w:sz w:val="22"/>
+          <w:szCs w:val="22"/>
+        </w:rPr>
+      </w:pPr>
+      <w:r>
+        <w:rPr>
+          <w:rFonts w:hint="eastAsia"/>
+          <w:color w:val="494949"/>
+          <w:sz w:val="22"/>
+          <w:szCs w:val="22"/>
+        </w:rPr>
+        <w:t>选择目录进行检测</w:t>
+      </w:r>
+    </w:p>
+    <w:p>
+      <w:pPr>
+        <w:pStyle w:val="ql-long-26190122"/>
+        <w:spacing w:before="0" w:beforeAutospacing="0" w:after="0" w:afterAutospacing="0"/>
+        <w:ind w:left="420"/>
+        <w:rPr>
+          <w:color w:val="494949"/>
+          <w:sz w:val="22"/>
+          <w:szCs w:val="22"/>
+        </w:rPr>
+      </w:pPr>
+      <w:r>
+        <w:rPr>
+          <w:noProof/>
+        </w:rPr>
+        <w:drawing>
+          <wp:inline distT="0" distB="0" distL="0" distR="0" wp14:anchorId="3FCD5775" wp14:editId="43A0F27A">
+            <wp:extent cx="4545330" cy="3567423"/>
+            <wp:effectExtent l="0" t="0" r="7620" b="0"/>
+            <wp:docPr id="27" name="图片 27"/>
+            <wp:cNvGraphicFramePr>
+              <a:graphicFrameLocks xmlns:a="http://schemas.openxmlformats.org/drawingml/2006/main" noChangeAspect="1"/>
+            </wp:cNvGraphicFramePr>
+            <a:graphic xmlns:a="http://schemas.openxmlformats.org/drawingml/2006/main">
+              <a:graphicData uri="http://schemas.openxmlformats.org/drawingml/2006/picture">
+                <pic:pic xmlns:pic="http://schemas.openxmlformats.org/drawingml/2006/picture">
+                  <pic:nvPicPr>
+                    <pic:cNvPr id="0" name="Picture 1"/>
+                    <pic:cNvPicPr>
+                      <a:picLocks noChangeAspect="1" noChangeArrowheads="1"/>
+                    </pic:cNvPicPr>
+                  </pic:nvPicPr>
+                  <pic:blipFill>
+                    <a:blip r:embed="rId8">
+                      <a:extLst>
+                        <a:ext uri="{28A0092B-C50C-407E-A947-70E740481C1C}">
+                          <a14:useLocalDpi xmlns:a14="http://schemas.microsoft.com/office/drawing/2010/main" val="0"/>
+                        </a:ext>
+                      </a:extLst>
+                    </a:blip>
+                    <a:srcRect/>
+                    <a:stretch>
+                      <a:fillRect/>
+                    </a:stretch>
+                  </pic:blipFill>
+                  <pic:spPr bwMode="auto">
+                    <a:xfrm>
+                      <a:off x="0" y="0"/>
+                      <a:ext cx="4588110" cy="3600999"/>
+                    </a:xfrm>
+                    <a:prstGeom prst="rect">
+                      <a:avLst/>
+                    </a:prstGeom>
+                    <a:noFill/>
+                    <a:ln>
+                      <a:noFill/>
+                    </a:ln>
+                  </pic:spPr>
+                </pic:pic>
+              </a:graphicData>
+            </a:graphic>
+          </wp:inline>
+        </w:drawing>
+      </w:r>
+    </w:p>
+    <w:p>
+      <w:pPr>
+        <w:pStyle w:val="ql-long-26190122"/>
+        <w:numPr>
+          <w:ilvl w:val="0"/>
+          <w:numId w:val="11"/>
+        </w:numPr>
+        <w:spacing w:before="0" w:beforeAutospacing="0" w:after="0" w:afterAutospacing="0"/>
+        <w:rPr>
+          <w:color w:val="494949"/>
+          <w:sz w:val="22"/>
+          <w:szCs w:val="22"/>
+        </w:rPr>
+      </w:pPr>
+      <w:r>
+        <w:rPr>
+          <w:rFonts w:hint="eastAsia"/>
+          <w:color w:val="494949"/>
+          <w:sz w:val="22"/>
+          <w:szCs w:val="22"/>
+        </w:rPr>
+        <w:t>检测结果</w:t>
+      </w:r>
+    </w:p>
+    <w:p>
+      <w:pPr>
+        <w:pStyle w:val="ql-long-26190122"/>
+        <w:spacing w:before="0" w:beforeAutospacing="0" w:after="0" w:afterAutospacing="0"/>
+        <w:ind w:left="420"/>
+        <w:rPr>
+          <w:color w:val="494949"/>
+          <w:sz w:val="22"/>
+          <w:szCs w:val="22"/>
+        </w:rPr>
+      </w:pPr>
+      <w:r>
+        <w:rPr>
+          <w:noProof/>
+        </w:rPr>
+        <w:lastRenderedPageBreak/>
+        <w:drawing>
+          <wp:inline distT="0" distB="0" distL="0" distR="0" wp14:anchorId="10831D65" wp14:editId="110B74D3">
+            <wp:extent cx="4667535" cy="3851588"/>
+            <wp:effectExtent l="0" t="0" r="0" b="0"/>
+            <wp:docPr id="28" name="图片 28"/>
+            <wp:cNvGraphicFramePr>
+              <a:graphicFrameLocks xmlns:a="http://schemas.openxmlformats.org/drawingml/2006/main" noChangeAspect="1"/>
+            </wp:cNvGraphicFramePr>
+            <a:graphic xmlns:a="http://schemas.openxmlformats.org/drawingml/2006/main">
+              <a:graphicData uri="http://schemas.openxmlformats.org/drawingml/2006/picture">
+                <pic:pic xmlns:pic="http://schemas.openxmlformats.org/drawingml/2006/picture">
+                  <pic:nvPicPr>
+                    <pic:cNvPr id="1" name=""/>
+                    <pic:cNvPicPr/>
+                  </pic:nvPicPr>
+                  <pic:blipFill>
+                    <a:blip r:embed="rId10"/>
+                    <a:stretch>
+                      <a:fillRect/>
+                    </a:stretch>
+                  </pic:blipFill>
+                  <pic:spPr>
+                    <a:xfrm>
+                      <a:off x="0" y="0"/>
+                      <a:ext cx="4700956" cy="3879166"/>
+                    </a:xfrm>
+                    <a:prstGeom prst="rect">
+                      <a:avLst/>
+                    </a:prstGeom>
+                  </pic:spPr>
+                </pic:pic>
+              </a:graphicData>
+            </a:graphic>
+          </wp:inline>
+        </w:drawing>
+      </w:r>
+    </w:p>
+    <w:p>
+      <w:pPr>
+        <w:pStyle w:val="ql-long-26190122"/>
+        <w:numPr>
+          <w:ilvl w:val="0"/>
+          <w:numId w:val="2"/>
+        </w:numPr>
+        <w:spacing w:before="0" w:beforeAutospacing="0" w:after="0" w:afterAutospacing="0"/>
+        <w:rPr>
+          <w:color w:val="494949"/>
+          <w:sz w:val="22"/>
+          <w:szCs w:val="22"/>
+        </w:rPr>
+      </w:pPr>
+      <w:proofErr w:type="spellStart"/>
+      <w:r>
+        <w:rPr>
+          <w:color w:val="494949"/>
+          <w:sz w:val="22"/>
+          <w:szCs w:val="22"/>
+        </w:rPr>
+        <w:t>sds</w:t>
+      </w:r>
+      <w:proofErr w:type="spellEnd"/>
+    </w:p>
+    <w:p>
+      <w:pPr>
+        <w:pStyle w:val="ql-long-26190122"/>
+        <w:numPr>
+          <w:ilvl w:val="0"/>
+          <w:numId w:val="12"/>
+        </w:numPr>
+        <w:spacing w:before="0" w:beforeAutospacing="0" w:after="0" w:afterAutospacing="0"/>
+        <w:rPr>
+          <w:color w:val="494949"/>
+          <w:sz w:val="22"/>
+          <w:szCs w:val="22"/>
+        </w:rPr>
+      </w:pPr>
+      <w:r>
+        <w:rPr>
+          <w:rFonts w:hint="eastAsia"/>
+          <w:color w:val="494949"/>
+          <w:sz w:val="22"/>
+          <w:szCs w:val="22"/>
+        </w:rPr>
+        <w:t>克隆项目到本地：</w:t>
+      </w:r>
+    </w:p>
+    <w:p>
+      <w:pPr>
+        <w:pStyle w:val="HTML0"/>
+        <w:pBdr>
+          <w:top w:val="single" w:sz="6" w:space="6" w:color="CCCCCC"/>
+          <w:left w:val="single" w:sz="6" w:space="6" w:color="CCCCCC"/>
+          <w:bottom w:val="single" w:sz="6" w:space="6" w:color="CCCCCC"/>
+          <w:right w:val="single" w:sz="6" w:space="6" w:color="CCCCCC"/>
+        </w:pBdr>
+        <w:spacing w:line="244" w:lineRule="atLeast"/>
+        <w:ind w:left="420"/>
+        <w:rPr>
+          <w:rFonts w:ascii="Consolas" w:hAnsi="Consolas"/>
+          <w:color w:val="000000"/>
+          <w:spacing w:val="4"/>
+          <w:sz w:val="20"/>
+          <w:szCs w:val="20"/>
+        </w:rPr>
+      </w:pPr>
+      <w:r>
+        <w:rPr>
+          <w:rFonts w:ascii="Consolas" w:hAnsi="Consolas"/>
+          <w:color w:val="000000"/>
+          <w:spacing w:val="4"/>
+          <w:sz w:val="20"/>
+          <w:szCs w:val="20"/>
+        </w:rPr>
+        <w:t xml:space="preserve">git clone </w:t>
+      </w:r>
+      <w:r>
+        <w:rPr>
+          <w:rFonts w:ascii="Consolas" w:hAnsi="Consolas"/>
+          <w:color w:val="000000"/>
+          <w:spacing w:val="4"/>
+          <w:sz w:val="20"/>
+          <w:szCs w:val="20"/>
+        </w:rPr>
+        <w:t>https://github.com/antirez/sds.git</w:t>
+      </w:r>
+    </w:p>
+    <w:p>
+      <w:pPr>
+        <w:pStyle w:val="ql-long-26190122"/>
+        <w:numPr>
+          <w:ilvl w:val="0"/>
+          <w:numId w:val="12"/>
+        </w:numPr>
+        <w:spacing w:before="0" w:beforeAutospacing="0" w:after="0" w:afterAutospacing="0"/>
+        <w:rPr>
+          <w:color w:val="494949"/>
+          <w:sz w:val="22"/>
+          <w:szCs w:val="22"/>
+        </w:rPr>
+      </w:pPr>
+      <w:r>
+        <w:rPr>
+          <w:rFonts w:hint="eastAsia"/>
+          <w:color w:val="494949"/>
+          <w:sz w:val="22"/>
+          <w:szCs w:val="22"/>
+        </w:rPr>
+        <w:t>点击Analyze，准备选择项目进行分析：</w:t>
+      </w:r>
+    </w:p>
+    <w:p>
+      <w:pPr>
+        <w:pStyle w:val="ql-long-26190122"/>
+        <w:spacing w:before="0" w:beforeAutospacing="0" w:after="0" w:afterAutospacing="0"/>
+        <w:ind w:left="420"/>
+        <w:rPr>
+          <w:color w:val="494949"/>
+          <w:sz w:val="22"/>
+          <w:szCs w:val="22"/>
+        </w:rPr>
+      </w:pPr>
+      <w:r>
+        <w:rPr>
+          <w:noProof/>
+        </w:rPr>
+        <w:drawing>
+          <wp:inline distT="0" distB="0" distL="0" distR="0" wp14:anchorId="567BC76D" wp14:editId="659E7A6F">
+            <wp:extent cx="4545541" cy="3575249"/>
+            <wp:effectExtent l="0" t="0" r="7620" b="6350"/>
+            <wp:docPr id="29" name="图片 29"/>
+            <wp:cNvGraphicFramePr>
+              <a:graphicFrameLocks xmlns:a="http://schemas.openxmlformats.org/drawingml/2006/main" noChangeAspect="1"/>
+            </wp:cNvGraphicFramePr>
+            <a:graphic xmlns:a="http://schemas.openxmlformats.org/drawingml/2006/main">
+              <a:graphicData uri="http://schemas.openxmlformats.org/drawingml/2006/picture">
+                <pic:pic xmlns:pic="http://schemas.openxmlformats.org/drawingml/2006/picture">
+                  <pic:nvPicPr>
+                    <pic:cNvPr id="1" name=""/>
+                    <pic:cNvPicPr/>
+                  </pic:nvPicPr>
+                  <pic:blipFill>
+                    <a:blip r:embed="rId7"/>
+                    <a:stretch>
+                      <a:fillRect/>
+                    </a:stretch>
+                  </pic:blipFill>
+                  <pic:spPr>
+                    <a:xfrm>
+                      <a:off x="0" y="0"/>
+                      <a:ext cx="4577164" cy="3600121"/>
+                    </a:xfrm>
+                    <a:prstGeom prst="rect">
+                      <a:avLst/>
+                    </a:prstGeom>
+                  </pic:spPr>
+                </pic:pic>
+              </a:graphicData>
+            </a:graphic>
+          </wp:inline>
+        </w:drawing>
+      </w:r>
+    </w:p>
+    <w:p>
+      <w:pPr>
+        <w:pStyle w:val="ql-long-26190122"/>
+        <w:numPr>
+          <w:ilvl w:val="0"/>
+          <w:numId w:val="12"/>
+        </w:numPr>
+        <w:spacing w:before="0" w:beforeAutospacing="0" w:after="0" w:afterAutospacing="0"/>
+        <w:rPr>
+          <w:color w:val="494949"/>
+          <w:sz w:val="22"/>
+          <w:szCs w:val="22"/>
+        </w:rPr>
+      </w:pPr>
+      <w:r>
+        <w:rPr>
+          <w:rFonts w:hint="eastAsia"/>
+          <w:color w:val="494949"/>
+          <w:sz w:val="22"/>
+          <w:szCs w:val="22"/>
+        </w:rPr>
+        <w:lastRenderedPageBreak/>
+        <w:t>选择目录进行检测</w:t>
+      </w:r>
+    </w:p>
+    <w:p>
+      <w:pPr>
+        <w:pStyle w:val="ql-long-26190122"/>
+        <w:spacing w:before="0" w:beforeAutospacing="0" w:after="0" w:afterAutospacing="0"/>
+        <w:ind w:left="420"/>
+        <w:rPr>
+          <w:color w:val="494949"/>
+          <w:sz w:val="22"/>
+          <w:szCs w:val="22"/>
+        </w:rPr>
+      </w:pPr>
+      <w:r>
+        <w:rPr>
+          <w:noProof/>
+        </w:rPr>
+        <w:drawing>
+          <wp:inline distT="0" distB="0" distL="0" distR="0" wp14:anchorId="0BCBEC5D" wp14:editId="29375ED0">
+            <wp:extent cx="4545330" cy="3567423"/>
+            <wp:effectExtent l="0" t="0" r="7620" b="0"/>
+            <wp:docPr id="30" name="图片 30"/>
+            <wp:cNvGraphicFramePr>
+              <a:graphicFrameLocks xmlns:a="http://schemas.openxmlformats.org/drawingml/2006/main" noChangeAspect="1"/>
+            </wp:cNvGraphicFramePr>
+            <a:graphic xmlns:a="http://schemas.openxmlformats.org/drawingml/2006/main">
+              <a:graphicData uri="http://schemas.openxmlformats.org/drawingml/2006/picture">
+                <pic:pic xmlns:pic="http://schemas.openxmlformats.org/drawingml/2006/picture">
+                  <pic:nvPicPr>
+                    <pic:cNvPr id="0" name="Picture 1"/>
+                    <pic:cNvPicPr>
+                      <a:picLocks noChangeAspect="1" noChangeArrowheads="1"/>
+                    </pic:cNvPicPr>
+                  </pic:nvPicPr>
+                  <pic:blipFill>
+                    <a:blip r:embed="rId8">
+                      <a:extLst>
+                        <a:ext uri="{28A0092B-C50C-407E-A947-70E740481C1C}">
+                          <a14:useLocalDpi xmlns:a14="http://schemas.microsoft.com/office/drawing/2010/main" val="0"/>
+                        </a:ext>
+                      </a:extLst>
+                    </a:blip>
+                    <a:srcRect/>
+                    <a:stretch>
+                      <a:fillRect/>
+                    </a:stretch>
+                  </pic:blipFill>
+                  <pic:spPr bwMode="auto">
+                    <a:xfrm>
+                      <a:off x="0" y="0"/>
+                      <a:ext cx="4588110" cy="3600999"/>
+                    </a:xfrm>
+                    <a:prstGeom prst="rect">
+                      <a:avLst/>
+                    </a:prstGeom>
+                    <a:noFill/>
+                    <a:ln>
+                      <a:noFill/>
+                    </a:ln>
+                  </pic:spPr>
+                </pic:pic>
+              </a:graphicData>
+            </a:graphic>
+          </wp:inline>
+        </w:drawing>
+      </w:r>
+    </w:p>
+    <w:p>
+      <w:pPr>
+        <w:pStyle w:val="ql-long-26190122"/>
+        <w:numPr>
+          <w:ilvl w:val="0"/>
+          <w:numId w:val="12"/>
+        </w:numPr>
+        <w:spacing w:before="0" w:beforeAutospacing="0" w:after="0" w:afterAutospacing="0"/>
+        <w:rPr>
+          <w:color w:val="494949"/>
+          <w:sz w:val="22"/>
+          <w:szCs w:val="22"/>
+        </w:rPr>
+      </w:pPr>
+      <w:r>
+        <w:rPr>
+          <w:rFonts w:hint="eastAsia"/>
+          <w:color w:val="494949"/>
+          <w:sz w:val="22"/>
+          <w:szCs w:val="22"/>
+        </w:rPr>
+        <w:t>检测结果</w:t>
+      </w:r>
+    </w:p>
+    <w:p>
+      <w:pPr>
+        <w:pStyle w:val="ql-long-26190122"/>
+        <w:spacing w:before="0" w:beforeAutospacing="0" w:after="0" w:afterAutospacing="0"/>
+        <w:ind w:left="420"/>
+        <w:rPr>
+          <w:color w:val="494949"/>
+          <w:sz w:val="22"/>
+          <w:szCs w:val="22"/>
+        </w:rPr>
+      </w:pPr>
+      <w:r>
+        <w:rPr>
+          <w:noProof/>
+        </w:rPr>
+        <w:drawing>
+          <wp:inline distT="0" distB="0" distL="0" distR="0" wp14:anchorId="4C3D1FCA" wp14:editId="5FF95422">
+            <wp:extent cx="4667535" cy="3851588"/>
+            <wp:effectExtent l="0" t="0" r="0" b="0"/>
+            <wp:docPr id="31" name="图片 31"/>
+            <wp:cNvGraphicFramePr>
+              <a:graphicFrameLocks xmlns:a="http://schemas.openxmlformats.org/drawingml/2006/main" noChangeAspect="1"/>
+            </wp:cNvGraphicFramePr>
+            <a:graphic xmlns:a="http://schemas.openxmlformats.org/drawingml/2006/main">
+              <a:graphicData uri="http://schemas.openxmlformats.org/drawingml/2006/picture">
+                <pic:pic xmlns:pic="http://schemas.openxmlformats.org/drawingml/2006/picture">
+                  <pic:nvPicPr>
+                    <pic:cNvPr id="1" name=""/>
+                    <pic:cNvPicPr/>
+                  </pic:nvPicPr>
+                  <pic:blipFill>
+                    <a:blip r:embed="rId10"/>
+                    <a:stretch>
+                      <a:fillRect/>
+                    </a:stretch>
+                  </pic:blipFill>
+                  <pic:spPr>
+                    <a:xfrm>
+                      <a:off x="0" y="0"/>
+                      <a:ext cx="4700956" cy="3879166"/>
+                    </a:xfrm>
+                    <a:prstGeom prst="rect">
+                      <a:avLst/>
+                    </a:prstGeom>
+                  </pic:spPr>
+                </pic:pic>
+              </a:graphicData>
+            </a:graphic>
+          </wp:inline>
+        </w:drawing>
+      </w:r>
+    </w:p>
+    <w:p>
+      <w:pPr>
+        <w:pStyle w:val="ql-long-26190122"/>
+        <w:numPr>
+          <w:ilvl w:val="0"/>
+          <w:numId w:val="2"/>
+        </w:numPr>
+        <w:spacing w:before="0" w:beforeAutospacing="0" w:after="0" w:afterAutospacing="0"/>
+        <w:rPr>
+          <w:color w:val="494949"/>
+          <w:sz w:val="22"/>
+          <w:szCs w:val="22"/>
+        </w:rPr>
+      </w:pPr>
+      <w:proofErr w:type="spellStart"/>
+      <w:r>
+        <w:rPr>
+          <w:color w:val="494949"/>
+          <w:sz w:val="22"/>
+          <w:szCs w:val="22"/>
+        </w:rPr>
+        <w:t>libexpat</w:t>
+      </w:r>
+      <w:proofErr w:type="spellEnd"/>
+    </w:p>
+    <w:p>
+      <w:pPr>
+        <w:pStyle w:val="ql-long-26190122"/>
+        <w:numPr>
+          <w:ilvl w:val="0"/>
+          <w:numId w:val="12"/>
+        </w:numPr>
+        <w:spacing w:before="0" w:beforeAutospacing="0" w:after="0" w:afterAutospacing="0"/>
+        <w:rPr>
+          <w:color w:val="494949"/>
+          <w:sz w:val="22"/>
+          <w:szCs w:val="22"/>
+        </w:rPr>
+      </w:pPr>
+      <w:r>
+        <w:rPr>
+          <w:rFonts w:hint="eastAsia"/>
+          <w:color w:val="494949"/>
+          <w:sz w:val="22"/>
+          <w:szCs w:val="22"/>
+        </w:rPr>
+        <w:t>克隆项目到本地：</w:t>
+      </w:r>
+    </w:p>
+    <w:p>
+      <w:pPr>
+        <w:pStyle w:val="HTML0"/>
+        <w:pBdr>
+          <w:top w:val="single" w:sz="6" w:space="6" w:color="CCCCCC"/>
+          <w:left w:val="single" w:sz="6" w:space="6" w:color="CCCCCC"/>
+          <w:bottom w:val="single" w:sz="6" w:space="6" w:color="CCCCCC"/>
+          <w:right w:val="single" w:sz="6" w:space="6" w:color="CCCCCC"/>
+        </w:pBdr>
+        <w:spacing w:line="244" w:lineRule="atLeast"/>
+        <w:ind w:left="420"/>
+        <w:rPr>
+          <w:rFonts w:ascii="Consolas" w:hAnsi="Consolas"/>
+          <w:color w:val="000000"/>
+          <w:spacing w:val="4"/>
+          <w:sz w:val="20"/>
+          <w:szCs w:val="20"/>
+        </w:rPr>
+      </w:pPr>
+      <w:r>
+        <w:rPr>
+          <w:rFonts w:ascii="Consolas" w:hAnsi="Consolas"/>
+          <w:color w:val="000000"/>
+          <w:spacing w:val="4"/>
+          <w:sz w:val="20"/>
+          <w:szCs w:val="20"/>
+        </w:rPr>
+        <w:lastRenderedPageBreak/>
+        <w:t xml:space="preserve">git clone </w:t>
+      </w:r>
+      <w:r>
+        <w:rPr>
+          <w:rFonts w:ascii="Consolas" w:hAnsi="Consolas"/>
+          <w:color w:val="000000"/>
+          <w:spacing w:val="4"/>
+          <w:sz w:val="20"/>
+          <w:szCs w:val="20"/>
+        </w:rPr>
+        <w:t>https://github.com/libexpat/libexpat.git</w:t>
+      </w:r>
+    </w:p>
+    <w:p>
+      <w:pPr>
+        <w:pStyle w:val="ql-long-26190122"/>
+        <w:numPr>
+          <w:ilvl w:val="0"/>
+          <w:numId w:val="12"/>
+        </w:numPr>
+        <w:spacing w:before="0" w:beforeAutospacing="0" w:after="0" w:afterAutospacing="0"/>
+        <w:rPr>
+          <w:color w:val="494949"/>
+          <w:sz w:val="22"/>
+          <w:szCs w:val="22"/>
+        </w:rPr>
+      </w:pPr>
+      <w:r>
+        <w:rPr>
+          <w:rFonts w:hint="eastAsia"/>
+          <w:color w:val="494949"/>
+          <w:sz w:val="22"/>
+          <w:szCs w:val="22"/>
+        </w:rPr>
+        <w:t>点击Analyze，准备选择项目进行分析：</w:t>
+      </w:r>
+    </w:p>
+    <w:p>
+      <w:pPr>
+        <w:pStyle w:val="ql-long-26190122"/>
+        <w:spacing w:before="0" w:beforeAutospacing="0" w:after="0" w:afterAutospacing="0"/>
+        <w:ind w:left="420"/>
+        <w:rPr>
+          <w:color w:val="494949"/>
+          <w:sz w:val="22"/>
+          <w:szCs w:val="22"/>
+        </w:rPr>
+      </w:pPr>
+      <w:r>
+        <w:rPr>
+          <w:noProof/>
+        </w:rPr>
+        <w:drawing>
+          <wp:inline distT="0" distB="0" distL="0" distR="0" wp14:anchorId="311C3EE4" wp14:editId="23A57936">
+            <wp:extent cx="4545541" cy="3575249"/>
+            <wp:effectExtent l="0" t="0" r="7620" b="6350"/>
+            <wp:docPr id="32" name="图片 32"/>
+            <wp:cNvGraphicFramePr>
+              <a:graphicFrameLocks xmlns:a="http://schemas.openxmlformats.org/drawingml/2006/main" noChangeAspect="1"/>
+            </wp:cNvGraphicFramePr>
+            <a:graphic xmlns:a="http://schemas.openxmlformats.org/drawingml/2006/main">
+              <a:graphicData uri="http://schemas.openxmlformats.org/drawingml/2006/picture">
+                <pic:pic xmlns:pic="http://schemas.openxmlformats.org/drawingml/2006/picture">
+                  <pic:nvPicPr>
+                    <pic:cNvPr id="1" name=""/>
+                    <pic:cNvPicPr/>
+                  </pic:nvPicPr>
+                  <pic:blipFill>
+                    <a:blip r:embed="rId7"/>
+                    <a:stretch>
+                      <a:fillRect/>
+                    </a:stretch>
+                  </pic:blipFill>
+                  <pic:spPr>
+                    <a:xfrm>
+                      <a:off x="0" y="0"/>
+                      <a:ext cx="4577164" cy="3600121"/>
+                    </a:xfrm>
+                    <a:prstGeom prst="rect">
+                      <a:avLst/>
+                    </a:prstGeom>
+                  </pic:spPr>
+                </pic:pic>
+              </a:graphicData>
+            </a:graphic>
+          </wp:inline>
+        </w:drawing>
+      </w:r>
+    </w:p>
+    <w:p>
+      <w:pPr>
+        <w:pStyle w:val="ql-long-26190122"/>
+        <w:numPr>
+          <w:ilvl w:val="0"/>
+          <w:numId w:val="12"/>
+        </w:numPr>
+        <w:spacing w:before="0" w:beforeAutospacing="0" w:after="0" w:afterAutospacing="0"/>
+        <w:rPr>
+          <w:color w:val="494949"/>
+          <w:sz w:val="22"/>
+          <w:szCs w:val="22"/>
+        </w:rPr>
+      </w:pPr>
+      <w:r>
+        <w:rPr>
+          <w:rFonts w:hint="eastAsia"/>
+          <w:color w:val="494949"/>
+          <w:sz w:val="22"/>
+          <w:szCs w:val="22"/>
+        </w:rPr>
+        <w:t>选择目录进行检测</w:t>
+      </w:r>
+    </w:p>
+    <w:p>
+      <w:pPr>
+        <w:pStyle w:val="ql-long-26190122"/>
+        <w:spacing w:before="0" w:beforeAutospacing="0" w:after="0" w:afterAutospacing="0"/>
+        <w:ind w:left="420"/>
+        <w:rPr>
+          <w:color w:val="494949"/>
+          <w:sz w:val="22"/>
+          <w:szCs w:val="22"/>
+        </w:rPr>
+      </w:pPr>
+      <w:r>
+        <w:rPr>
+          <w:noProof/>
+        </w:rPr>
+        <w:drawing>
+          <wp:inline distT="0" distB="0" distL="0" distR="0" wp14:anchorId="1E27D1EE" wp14:editId="78AD4B9C">
+            <wp:extent cx="4545330" cy="3567423"/>
+            <wp:effectExtent l="0" t="0" r="7620" b="0"/>
+            <wp:docPr id="33" name="图片 33"/>
+            <wp:cNvGraphicFramePr>
+              <a:graphicFrameLocks xmlns:a="http://schemas.openxmlformats.org/drawingml/2006/main" noChangeAspect="1"/>
+            </wp:cNvGraphicFramePr>
+            <a:graphic xmlns:a="http://schemas.openxmlformats.org/drawingml/2006/main">
+              <a:graphicData uri="http://schemas.openxmlformats.org/drawingml/2006/picture">
+                <pic:pic xmlns:pic="http://schemas.openxmlformats.org/drawingml/2006/picture">
+                  <pic:nvPicPr>
+                    <pic:cNvPr id="0" name="Picture 1"/>
+                    <pic:cNvPicPr>
+                      <a:picLocks noChangeAspect="1" noChangeArrowheads="1"/>
+                    </pic:cNvPicPr>
+                  </pic:nvPicPr>
+                  <pic:blipFill>
+                    <a:blip r:embed="rId8">
+                      <a:extLst>
+                        <a:ext uri="{28A0092B-C50C-407E-A947-70E740481C1C}">
+                          <a14:useLocalDpi xmlns:a14="http://schemas.microsoft.com/office/drawing/2010/main" val="0"/>
+                        </a:ext>
+                      </a:extLst>
+                    </a:blip>
+                    <a:srcRect/>
+                    <a:stretch>
+                      <a:fillRect/>
+                    </a:stretch>
+                  </pic:blipFill>
+                  <pic:spPr bwMode="auto">
+                    <a:xfrm>
+                      <a:off x="0" y="0"/>
+                      <a:ext cx="4588110" cy="3600999"/>
+                    </a:xfrm>
+                    <a:prstGeom prst="rect">
+                      <a:avLst/>
+                    </a:prstGeom>
+                    <a:noFill/>
+                    <a:ln>
+                      <a:noFill/>
+                    </a:ln>
+                  </pic:spPr>
+                </pic:pic>
+              </a:graphicData>
+            </a:graphic>
+          </wp:inline>
+        </w:drawing>
+      </w:r>
+    </w:p>
+    <w:p>
+      <w:pPr>
+        <w:pStyle w:val="ql-long-26190122"/>
+        <w:numPr>
+          <w:ilvl w:val="0"/>
+          <w:numId w:val="12"/>
+        </w:numPr>
+        <w:spacing w:before="0" w:beforeAutospacing="0" w:after="0" w:afterAutospacing="0"/>
+        <w:rPr>
+          <w:color w:val="494949"/>
+          <w:sz w:val="22"/>
+          <w:szCs w:val="22"/>
+        </w:rPr>
+      </w:pPr>
+      <w:r>
+        <w:rPr>
+          <w:rFonts w:hint="eastAsia"/>
+          <w:color w:val="494949"/>
+          <w:sz w:val="22"/>
+          <w:szCs w:val="22"/>
+        </w:rPr>
+        <w:t>检测结果</w:t>
+      </w:r>
+    </w:p>
+    <w:p>
+      <w:pPr>
+        <w:pStyle w:val="ql-long-26190122"/>
+        <w:spacing w:before="0" w:beforeAutospacing="0" w:after="0" w:afterAutospacing="0"/>
+        <w:ind w:left="420"/>
+        <w:rPr>
+          <w:color w:val="494949"/>
+          <w:sz w:val="22"/>
+          <w:szCs w:val="22"/>
+        </w:rPr>
+      </w:pPr>
+      <w:r>
+        <w:rPr>
+          <w:noProof/>
+        </w:rPr>
+        <w:lastRenderedPageBreak/>
+        <w:drawing>
+          <wp:inline distT="0" distB="0" distL="0" distR="0" wp14:anchorId="2B3A89B2" wp14:editId="7FC14C66">
+            <wp:extent cx="4667535" cy="3851588"/>
+            <wp:effectExtent l="0" t="0" r="0" b="0"/>
+            <wp:docPr id="34" name="图片 34"/>
+            <wp:cNvGraphicFramePr>
+              <a:graphicFrameLocks xmlns:a="http://schemas.openxmlformats.org/drawingml/2006/main" noChangeAspect="1"/>
+            </wp:cNvGraphicFramePr>
+            <a:graphic xmlns:a="http://schemas.openxmlformats.org/drawingml/2006/main">
+              <a:graphicData uri="http://schemas.openxmlformats.org/drawingml/2006/picture">
+                <pic:pic xmlns:pic="http://schemas.openxmlformats.org/drawingml/2006/picture">
+                  <pic:nvPicPr>
+                    <pic:cNvPr id="1" name=""/>
+                    <pic:cNvPicPr/>
+                  </pic:nvPicPr>
+                  <pic:blipFill>
+                    <a:blip r:embed="rId10"/>
+                    <a:stretch>
+                      <a:fillRect/>
+                    </a:stretch>
+                  </pic:blipFill>
+                  <pic:spPr>
+                    <a:xfrm>
+                      <a:off x="0" y="0"/>
+                      <a:ext cx="4700956" cy="3879166"/>
+                    </a:xfrm>
+                    <a:prstGeom prst="rect">
+                      <a:avLst/>
+                    </a:prstGeom>
+                  </pic:spPr>
+                </pic:pic>
+              </a:graphicData>
+            </a:graphic>
+          </wp:inline>
+        </w:drawing>
+      </w:r>
+    </w:p>
+    <w:p>
+      <w:pPr>
+        <w:pStyle w:val="ql-long-26190122"/>
+        <w:spacing w:before="0" w:beforeAutospacing="0" w:after="0" w:afterAutospacing="0"/>
+        <w:ind w:left="420"/>
+        <w:rPr>
+          <w:rFonts w:hint="eastAsia"/>
+          <w:color w:val="494949"/>
+          <w:sz w:val="22"/>
+          <w:szCs w:val="22"/>
+        </w:rPr>
+      </w:pPr>
+    </w:p>
+    <w:p>
+      <w:pPr>
+        <w:pStyle w:val="ql-long-26190122"/>
+        <w:spacing w:before="0" w:beforeAutospacing="0" w:after="0" w:afterAutospacing="0"/>
+        <w:rPr>
+          <w:rFonts w:hint="eastAsia"/>
+          <w:color w:val="494949"/>
+          <w:sz w:val="22"/>
+          <w:szCs w:val="22"/>
+        </w:rPr>
+      </w:pPr>
+    </w:p>
     <w:sectPr>
       <w:pgSz w:w="11906" w:h="16838"/>
       <w:pgMar w:top="1440" w:right="1800" w:bottom="1440" w:left="1800" w:header="851" w:footer="992" w:gutter="0"/>
@@ -1100,6 +3839,92 @@
 <file path=word/numbering.xml><?xml version="1.0" encoding="utf-8"?>
 <w:numbering xmlns:wpc="http://schemas.microsoft.com/office/word/2010/wordprocessingCanvas" xmlns:cx="http://schemas.microsoft.com/office/drawing/2014/chartex" xmlns:cx1="http://schemas.microsoft.com/office/drawing/2015/9/8/chartex" xmlns:cx2="http://schemas.microsoft.com/office/drawing/2015/10/21/chartex" xmlns:cx3="http://schemas.microsoft.com/office/drawing/2016/5/9/chartex" xmlns:cx4="http://schemas.microsoft.com/office/drawing/2016/5/10/chartex" xmlns:cx5="http://schemas.microsoft.com/office/drawing/2016/5/11/chartex" xmlns:cx6="http://schemas.microsoft.com/office/drawing/2016/5/12/chartex" xmlns:cx7="http://schemas.microsoft.com/office/drawing/2016/5/13/chartex" xmlns:cx8="http://schemas.microsoft.com/office/drawing/2016/5/14/chartex" xmlns:mc="http://schemas.openxmlformats.org/markup-compatibility/2006" xmlns:aink="http://schemas.microsoft.com/office/drawing/2016/ink" xmlns:am3d="http://schemas.microsoft.com/office/drawing/2017/model3d" xmlns:o="urn:schemas-microsoft-com:office:office" xmlns:r="http://schemas.openxmlformats.org/officeDocument/2006/relationships" xmlns:m="http://schemas.openxmlformats.org/officeDocument/2006/math" xmlns:v="urn:schemas-microsoft-com:vml" xmlns:wp14="http://schemas.microsoft.com/office/word/2010/wordprocessingDrawing" xmlns:wp="http://schemas.openxmlformats.org/drawingml/2006/wordprocessingDrawing" xmlns:w10="urn:schemas-microsoft-com:office:word" xmlns:w="http://schemas.openxmlformats.org/wordprocessingml/2006/main" xmlns:w14="http://schemas.microsoft.com/office/word/2010/wordml" xmlns:w15="http://schemas.microsoft.com/office/word/2012/wordml" xmlns:w16cex="http://schemas.microsoft.com/office/word/2018/wordml/cex" xmlns:w16cid="http://schemas.microsoft.com/office/word/2016/wordml/cid" xmlns:w16="http://schemas.microsoft.com/office/word/2018/wordml" xmlns:w16se="http://schemas.microsoft.com/office/word/2015/wordml/symex" xmlns:wpg="http://schemas.microsoft.com/office/word/2010/wordprocessingGroup" xmlns:wpi="http://schemas.microsoft.com/office/word/2010/wordprocessingInk" xmlns:wne="http://schemas.microsoft.com/office/word/2006/wordml" xmlns:wps="http://schemas.microsoft.com/office/word/2010/wordprocessingShape" mc:Ignorable="w14 w15 w16se w16cid w16 w16cex wp14">
   <w:abstractNum w:abstractNumId="0" w15:restartNumberingAfterBreak="0">
+    <w:nsid w:val="003802CE"/>
+    <w:multiLevelType w:val="hybridMultilevel"/>
+    <w:tmpl w:val="7BF25CC2"/>
+    <w:lvl w:ilvl="0" w:tplc="0409000F">
+      <w:start w:val="1"/>
+      <w:numFmt w:val="decimal"/>
+      <w:lvlText w:val="%1."/>
+      <w:lvlJc w:val="left"/>
+      <w:pPr>
+        <w:ind w:left="840" w:hanging="420"/>
+      </w:pPr>
+    </w:lvl>
+    <w:lvl w:ilvl="1" w:tplc="04090019" w:tentative="1">
+      <w:start w:val="1"/>
+      <w:numFmt w:val="lowerLetter"/>
+      <w:lvlText w:val="%2)"/>
+      <w:lvlJc w:val="left"/>
+      <w:pPr>
+        <w:ind w:left="1260" w:hanging="420"/>
+      </w:pPr>
+    </w:lvl>
+    <w:lvl w:ilvl="2" w:tplc="0409001B" w:tentative="1">
+      <w:start w:val="1"/>
+      <w:numFmt w:val="lowerRoman"/>
+      <w:lvlText w:val="%3."/>
+      <w:lvlJc w:val="right"/>
+      <w:pPr>
+        <w:ind w:left="1680" w:hanging="420"/>
+      </w:pPr>
+    </w:lvl>
+    <w:lvl w:ilvl="3" w:tplc="0409000F" w:tentative="1">
+      <w:start w:val="1"/>
+      <w:numFmt w:val="decimal"/>
+      <w:lvlText w:val="%4."/>
+      <w:lvlJc w:val="left"/>
+      <w:pPr>
+        <w:ind w:left="2100" w:hanging="420"/>
+      </w:pPr>
+    </w:lvl>
+    <w:lvl w:ilvl="4" w:tplc="04090019" w:tentative="1">
+      <w:start w:val="1"/>
+      <w:numFmt w:val="lowerLetter"/>
+      <w:lvlText w:val="%5)"/>
+      <w:lvlJc w:val="left"/>
+      <w:pPr>
+        <w:ind w:left="2520" w:hanging="420"/>
+      </w:pPr>
+    </w:lvl>
+    <w:lvl w:ilvl="5" w:tplc="0409001B" w:tentative="1">
+      <w:start w:val="1"/>
+      <w:numFmt w:val="lowerRoman"/>
+      <w:lvlText w:val="%6."/>
+      <w:lvlJc w:val="right"/>
+      <w:pPr>
+        <w:ind w:left="2940" w:hanging="420"/>
+      </w:pPr>
+    </w:lvl>
+    <w:lvl w:ilvl="6" w:tplc="0409000F" w:tentative="1">
+      <w:start w:val="1"/>
+      <w:numFmt w:val="decimal"/>
+      <w:lvlText w:val="%7."/>
+      <w:lvlJc w:val="left"/>
+      <w:pPr>
+        <w:ind w:left="3360" w:hanging="420"/>
+      </w:pPr>
+    </w:lvl>
+    <w:lvl w:ilvl="7" w:tplc="04090019" w:tentative="1">
+      <w:start w:val="1"/>
+      <w:numFmt w:val="lowerLetter"/>
+      <w:lvlText w:val="%8)"/>
+      <w:lvlJc w:val="left"/>
+      <w:pPr>
+        <w:ind w:left="3780" w:hanging="420"/>
+      </w:pPr>
+    </w:lvl>
+    <w:lvl w:ilvl="8" w:tplc="0409001B" w:tentative="1">
+      <w:start w:val="1"/>
+      <w:numFmt w:val="lowerRoman"/>
+      <w:lvlText w:val="%9."/>
+      <w:lvlJc w:val="right"/>
+      <w:pPr>
+        <w:ind w:left="4200" w:hanging="420"/>
+      </w:pPr>
+    </w:lvl>
+  </w:abstractNum>
+  <w:abstractNum w:abstractNumId="1" w15:restartNumberingAfterBreak="0">
     <w:nsid w:val="06F91FC6"/>
     <w:multiLevelType w:val="hybridMultilevel"/>
     <w:tmpl w:val="051691A6"/>
@@ -1212,7 +4037,93 @@
       </w:rPr>
     </w:lvl>
   </w:abstractNum>
-  <w:abstractNum w:abstractNumId="1" w15:restartNumberingAfterBreak="0">
+  <w:abstractNum w:abstractNumId="2" w15:restartNumberingAfterBreak="0">
+    <w:nsid w:val="12F0452E"/>
+    <w:multiLevelType w:val="hybridMultilevel"/>
+    <w:tmpl w:val="7BF25CC2"/>
+    <w:lvl w:ilvl="0" w:tplc="0409000F">
+      <w:start w:val="1"/>
+      <w:numFmt w:val="decimal"/>
+      <w:lvlText w:val="%1."/>
+      <w:lvlJc w:val="left"/>
+      <w:pPr>
+        <w:ind w:left="840" w:hanging="420"/>
+      </w:pPr>
+    </w:lvl>
+    <w:lvl w:ilvl="1" w:tplc="04090019" w:tentative="1">
+      <w:start w:val="1"/>
+      <w:numFmt w:val="lowerLetter"/>
+      <w:lvlText w:val="%2)"/>
+      <w:lvlJc w:val="left"/>
+      <w:pPr>
+        <w:ind w:left="1260" w:hanging="420"/>
+      </w:pPr>
+    </w:lvl>
+    <w:lvl w:ilvl="2" w:tplc="0409001B" w:tentative="1">
+      <w:start w:val="1"/>
+      <w:numFmt w:val="lowerRoman"/>
+      <w:lvlText w:val="%3."/>
+      <w:lvlJc w:val="right"/>
+      <w:pPr>
+        <w:ind w:left="1680" w:hanging="420"/>
+      </w:pPr>
+    </w:lvl>
+    <w:lvl w:ilvl="3" w:tplc="0409000F" w:tentative="1">
+      <w:start w:val="1"/>
+      <w:numFmt w:val="decimal"/>
+      <w:lvlText w:val="%4."/>
+      <w:lvlJc w:val="left"/>
+      <w:pPr>
+        <w:ind w:left="2100" w:hanging="420"/>
+      </w:pPr>
+    </w:lvl>
+    <w:lvl w:ilvl="4" w:tplc="04090019" w:tentative="1">
+      <w:start w:val="1"/>
+      <w:numFmt w:val="lowerLetter"/>
+      <w:lvlText w:val="%5)"/>
+      <w:lvlJc w:val="left"/>
+      <w:pPr>
+        <w:ind w:left="2520" w:hanging="420"/>
+      </w:pPr>
+    </w:lvl>
+    <w:lvl w:ilvl="5" w:tplc="0409001B" w:tentative="1">
+      <w:start w:val="1"/>
+      <w:numFmt w:val="lowerRoman"/>
+      <w:lvlText w:val="%6."/>
+      <w:lvlJc w:val="right"/>
+      <w:pPr>
+        <w:ind w:left="2940" w:hanging="420"/>
+      </w:pPr>
+    </w:lvl>
+    <w:lvl w:ilvl="6" w:tplc="0409000F" w:tentative="1">
+      <w:start w:val="1"/>
+      <w:numFmt w:val="decimal"/>
+      <w:lvlText w:val="%7."/>
+      <w:lvlJc w:val="left"/>
+      <w:pPr>
+        <w:ind w:left="3360" w:hanging="420"/>
+      </w:pPr>
+    </w:lvl>
+    <w:lvl w:ilvl="7" w:tplc="04090019" w:tentative="1">
+      <w:start w:val="1"/>
+      <w:numFmt w:val="lowerLetter"/>
+      <w:lvlText w:val="%8)"/>
+      <w:lvlJc w:val="left"/>
+      <w:pPr>
+        <w:ind w:left="3780" w:hanging="420"/>
+      </w:pPr>
+    </w:lvl>
+    <w:lvl w:ilvl="8" w:tplc="0409001B" w:tentative="1">
+      <w:start w:val="1"/>
+      <w:numFmt w:val="lowerRoman"/>
+      <w:lvlText w:val="%9."/>
+      <w:lvlJc w:val="right"/>
+      <w:pPr>
+        <w:ind w:left="4200" w:hanging="420"/>
+      </w:pPr>
+    </w:lvl>
+  </w:abstractNum>
+  <w:abstractNum w:abstractNumId="3" w15:restartNumberingAfterBreak="0">
     <w:nsid w:val="24AA5321"/>
     <w:multiLevelType w:val="hybridMultilevel"/>
     <w:tmpl w:val="16087314"/>
@@ -1298,7 +4209,179 @@
       </w:pPr>
     </w:lvl>
   </w:abstractNum>
-  <w:abstractNum w:abstractNumId="2" w15:restartNumberingAfterBreak="0">
+  <w:abstractNum w:abstractNumId="4" w15:restartNumberingAfterBreak="0">
+    <w:nsid w:val="37C36BDA"/>
+    <w:multiLevelType w:val="hybridMultilevel"/>
+    <w:tmpl w:val="7BF25CC2"/>
+    <w:lvl w:ilvl="0" w:tplc="0409000F">
+      <w:start w:val="1"/>
+      <w:numFmt w:val="decimal"/>
+      <w:lvlText w:val="%1."/>
+      <w:lvlJc w:val="left"/>
+      <w:pPr>
+        <w:ind w:left="840" w:hanging="420"/>
+      </w:pPr>
+    </w:lvl>
+    <w:lvl w:ilvl="1" w:tplc="04090019" w:tentative="1">
+      <w:start w:val="1"/>
+      <w:numFmt w:val="lowerLetter"/>
+      <w:lvlText w:val="%2)"/>
+      <w:lvlJc w:val="left"/>
+      <w:pPr>
+        <w:ind w:left="1260" w:hanging="420"/>
+      </w:pPr>
+    </w:lvl>
+    <w:lvl w:ilvl="2" w:tplc="0409001B" w:tentative="1">
+      <w:start w:val="1"/>
+      <w:numFmt w:val="lowerRoman"/>
+      <w:lvlText w:val="%3."/>
+      <w:lvlJc w:val="right"/>
+      <w:pPr>
+        <w:ind w:left="1680" w:hanging="420"/>
+      </w:pPr>
+    </w:lvl>
+    <w:lvl w:ilvl="3" w:tplc="0409000F" w:tentative="1">
+      <w:start w:val="1"/>
+      <w:numFmt w:val="decimal"/>
+      <w:lvlText w:val="%4."/>
+      <w:lvlJc w:val="left"/>
+      <w:pPr>
+        <w:ind w:left="2100" w:hanging="420"/>
+      </w:pPr>
+    </w:lvl>
+    <w:lvl w:ilvl="4" w:tplc="04090019" w:tentative="1">
+      <w:start w:val="1"/>
+      <w:numFmt w:val="lowerLetter"/>
+      <w:lvlText w:val="%5)"/>
+      <w:lvlJc w:val="left"/>
+      <w:pPr>
+        <w:ind w:left="2520" w:hanging="420"/>
+      </w:pPr>
+    </w:lvl>
+    <w:lvl w:ilvl="5" w:tplc="0409001B" w:tentative="1">
+      <w:start w:val="1"/>
+      <w:numFmt w:val="lowerRoman"/>
+      <w:lvlText w:val="%6."/>
+      <w:lvlJc w:val="right"/>
+      <w:pPr>
+        <w:ind w:left="2940" w:hanging="420"/>
+      </w:pPr>
+    </w:lvl>
+    <w:lvl w:ilvl="6" w:tplc="0409000F" w:tentative="1">
+      <w:start w:val="1"/>
+      <w:numFmt w:val="decimal"/>
+      <w:lvlText w:val="%7."/>
+      <w:lvlJc w:val="left"/>
+      <w:pPr>
+        <w:ind w:left="3360" w:hanging="420"/>
+      </w:pPr>
+    </w:lvl>
+    <w:lvl w:ilvl="7" w:tplc="04090019" w:tentative="1">
+      <w:start w:val="1"/>
+      <w:numFmt w:val="lowerLetter"/>
+      <w:lvlText w:val="%8)"/>
+      <w:lvlJc w:val="left"/>
+      <w:pPr>
+        <w:ind w:left="3780" w:hanging="420"/>
+      </w:pPr>
+    </w:lvl>
+    <w:lvl w:ilvl="8" w:tplc="0409001B" w:tentative="1">
+      <w:start w:val="1"/>
+      <w:numFmt w:val="lowerRoman"/>
+      <w:lvlText w:val="%9."/>
+      <w:lvlJc w:val="right"/>
+      <w:pPr>
+        <w:ind w:left="4200" w:hanging="420"/>
+      </w:pPr>
+    </w:lvl>
+  </w:abstractNum>
+  <w:abstractNum w:abstractNumId="5" w15:restartNumberingAfterBreak="0">
+    <w:nsid w:val="3D29046E"/>
+    <w:multiLevelType w:val="hybridMultilevel"/>
+    <w:tmpl w:val="7BF25CC2"/>
+    <w:lvl w:ilvl="0" w:tplc="0409000F">
+      <w:start w:val="1"/>
+      <w:numFmt w:val="decimal"/>
+      <w:lvlText w:val="%1."/>
+      <w:lvlJc w:val="left"/>
+      <w:pPr>
+        <w:ind w:left="840" w:hanging="420"/>
+      </w:pPr>
+    </w:lvl>
+    <w:lvl w:ilvl="1" w:tplc="04090019" w:tentative="1">
+      <w:start w:val="1"/>
+      <w:numFmt w:val="lowerLetter"/>
+      <w:lvlText w:val="%2)"/>
+      <w:lvlJc w:val="left"/>
+      <w:pPr>
+        <w:ind w:left="1260" w:hanging="420"/>
+      </w:pPr>
+    </w:lvl>
+    <w:lvl w:ilvl="2" w:tplc="0409001B" w:tentative="1">
+      <w:start w:val="1"/>
+      <w:numFmt w:val="lowerRoman"/>
+      <w:lvlText w:val="%3."/>
+      <w:lvlJc w:val="right"/>
+      <w:pPr>
+        <w:ind w:left="1680" w:hanging="420"/>
+      </w:pPr>
+    </w:lvl>
+    <w:lvl w:ilvl="3" w:tplc="0409000F" w:tentative="1">
+      <w:start w:val="1"/>
+      <w:numFmt w:val="decimal"/>
+      <w:lvlText w:val="%4."/>
+      <w:lvlJc w:val="left"/>
+      <w:pPr>
+        <w:ind w:left="2100" w:hanging="420"/>
+      </w:pPr>
+    </w:lvl>
+    <w:lvl w:ilvl="4" w:tplc="04090019" w:tentative="1">
+      <w:start w:val="1"/>
+      <w:numFmt w:val="lowerLetter"/>
+      <w:lvlText w:val="%5)"/>
+      <w:lvlJc w:val="left"/>
+      <w:pPr>
+        <w:ind w:left="2520" w:hanging="420"/>
+      </w:pPr>
+    </w:lvl>
+    <w:lvl w:ilvl="5" w:tplc="0409001B" w:tentative="1">
+      <w:start w:val="1"/>
+      <w:numFmt w:val="lowerRoman"/>
+      <w:lvlText w:val="%6."/>
+      <w:lvlJc w:val="right"/>
+      <w:pPr>
+        <w:ind w:left="2940" w:hanging="420"/>
+      </w:pPr>
+    </w:lvl>
+    <w:lvl w:ilvl="6" w:tplc="0409000F" w:tentative="1">
+      <w:start w:val="1"/>
+      <w:numFmt w:val="decimal"/>
+      <w:lvlText w:val="%7."/>
+      <w:lvlJc w:val="left"/>
+      <w:pPr>
+        <w:ind w:left="3360" w:hanging="420"/>
+      </w:pPr>
+    </w:lvl>
+    <w:lvl w:ilvl="7" w:tplc="04090019" w:tentative="1">
+      <w:start w:val="1"/>
+      <w:numFmt w:val="lowerLetter"/>
+      <w:lvlText w:val="%8)"/>
+      <w:lvlJc w:val="left"/>
+      <w:pPr>
+        <w:ind w:left="3780" w:hanging="420"/>
+      </w:pPr>
+    </w:lvl>
+    <w:lvl w:ilvl="8" w:tplc="0409001B" w:tentative="1">
+      <w:start w:val="1"/>
+      <w:numFmt w:val="lowerRoman"/>
+      <w:lvlText w:val="%9."/>
+      <w:lvlJc w:val="right"/>
+      <w:pPr>
+        <w:ind w:left="4200" w:hanging="420"/>
+      </w:pPr>
+    </w:lvl>
+  </w:abstractNum>
+  <w:abstractNum w:abstractNumId="6" w15:restartNumberingAfterBreak="0">
     <w:nsid w:val="4D184B95"/>
     <w:multiLevelType w:val="hybridMultilevel"/>
     <w:tmpl w:val="6674C778"/>
@@ -1384,7 +4467,7 @@
       </w:pPr>
     </w:lvl>
   </w:abstractNum>
-  <w:abstractNum w:abstractNumId="3" w15:restartNumberingAfterBreak="0">
+  <w:abstractNum w:abstractNumId="7" w15:restartNumberingAfterBreak="0">
     <w:nsid w:val="52A00720"/>
     <w:multiLevelType w:val="hybridMultilevel"/>
     <w:tmpl w:val="7BF25CC2"/>
@@ -1470,7 +4553,93 @@
       </w:pPr>
     </w:lvl>
   </w:abstractNum>
-  <w:abstractNum w:abstractNumId="4" w15:restartNumberingAfterBreak="0">
+  <w:abstractNum w:abstractNumId="8" w15:restartNumberingAfterBreak="0">
+    <w:nsid w:val="5FDC3820"/>
+    <w:multiLevelType w:val="hybridMultilevel"/>
+    <w:tmpl w:val="7BF25CC2"/>
+    <w:lvl w:ilvl="0" w:tplc="0409000F">
+      <w:start w:val="1"/>
+      <w:numFmt w:val="decimal"/>
+      <w:lvlText w:val="%1."/>
+      <w:lvlJc w:val="left"/>
+      <w:pPr>
+        <w:ind w:left="840" w:hanging="420"/>
+      </w:pPr>
+    </w:lvl>
+    <w:lvl w:ilvl="1" w:tplc="04090019" w:tentative="1">
+      <w:start w:val="1"/>
+      <w:numFmt w:val="lowerLetter"/>
+      <w:lvlText w:val="%2)"/>
+      <w:lvlJc w:val="left"/>
+      <w:pPr>
+        <w:ind w:left="1260" w:hanging="420"/>
+      </w:pPr>
+    </w:lvl>
+    <w:lvl w:ilvl="2" w:tplc="0409001B" w:tentative="1">
+      <w:start w:val="1"/>
+      <w:numFmt w:val="lowerRoman"/>
+      <w:lvlText w:val="%3."/>
+      <w:lvlJc w:val="right"/>
+      <w:pPr>
+        <w:ind w:left="1680" w:hanging="420"/>
+      </w:pPr>
+    </w:lvl>
+    <w:lvl w:ilvl="3" w:tplc="0409000F" w:tentative="1">
+      <w:start w:val="1"/>
+      <w:numFmt w:val="decimal"/>
+      <w:lvlText w:val="%4."/>
+      <w:lvlJc w:val="left"/>
+      <w:pPr>
+        <w:ind w:left="2100" w:hanging="420"/>
+      </w:pPr>
+    </w:lvl>
+    <w:lvl w:ilvl="4" w:tplc="04090019" w:tentative="1">
+      <w:start w:val="1"/>
+      <w:numFmt w:val="lowerLetter"/>
+      <w:lvlText w:val="%5)"/>
+      <w:lvlJc w:val="left"/>
+      <w:pPr>
+        <w:ind w:left="2520" w:hanging="420"/>
+      </w:pPr>
+    </w:lvl>
+    <w:lvl w:ilvl="5" w:tplc="0409001B" w:tentative="1">
+      <w:start w:val="1"/>
+      <w:numFmt w:val="lowerRoman"/>
+      <w:lvlText w:val="%6."/>
+      <w:lvlJc w:val="right"/>
+      <w:pPr>
+        <w:ind w:left="2940" w:hanging="420"/>
+      </w:pPr>
+    </w:lvl>
+    <w:lvl w:ilvl="6" w:tplc="0409000F" w:tentative="1">
+      <w:start w:val="1"/>
+      <w:numFmt w:val="decimal"/>
+      <w:lvlText w:val="%7."/>
+      <w:lvlJc w:val="left"/>
+      <w:pPr>
+        <w:ind w:left="3360" w:hanging="420"/>
+      </w:pPr>
+    </w:lvl>
+    <w:lvl w:ilvl="7" w:tplc="04090019" w:tentative="1">
+      <w:start w:val="1"/>
+      <w:numFmt w:val="lowerLetter"/>
+      <w:lvlText w:val="%8)"/>
+      <w:lvlJc w:val="left"/>
+      <w:pPr>
+        <w:ind w:left="3780" w:hanging="420"/>
+      </w:pPr>
+    </w:lvl>
+    <w:lvl w:ilvl="8" w:tplc="0409001B" w:tentative="1">
+      <w:start w:val="1"/>
+      <w:numFmt w:val="lowerRoman"/>
+      <w:lvlText w:val="%9."/>
+      <w:lvlJc w:val="right"/>
+      <w:pPr>
+        <w:ind w:left="4200" w:hanging="420"/>
+      </w:pPr>
+    </w:lvl>
+  </w:abstractNum>
+  <w:abstractNum w:abstractNumId="9" w15:restartNumberingAfterBreak="0">
     <w:nsid w:val="68AB45B1"/>
     <w:multiLevelType w:val="hybridMultilevel"/>
     <w:tmpl w:val="16087314"/>
@@ -1556,20 +4725,213 @@
       </w:pPr>
     </w:lvl>
   </w:abstractNum>
+  <w:abstractNum w:abstractNumId="10" w15:restartNumberingAfterBreak="0">
+    <w:nsid w:val="6B6E2ED5"/>
+    <w:multiLevelType w:val="hybridMultilevel"/>
+    <w:tmpl w:val="7BF25CC2"/>
+    <w:lvl w:ilvl="0" w:tplc="0409000F">
+      <w:start w:val="1"/>
+      <w:numFmt w:val="decimal"/>
+      <w:lvlText w:val="%1."/>
+      <w:lvlJc w:val="left"/>
+      <w:pPr>
+        <w:ind w:left="840" w:hanging="420"/>
+      </w:pPr>
+    </w:lvl>
+    <w:lvl w:ilvl="1" w:tplc="04090019" w:tentative="1">
+      <w:start w:val="1"/>
+      <w:numFmt w:val="lowerLetter"/>
+      <w:lvlText w:val="%2)"/>
+      <w:lvlJc w:val="left"/>
+      <w:pPr>
+        <w:ind w:left="1260" w:hanging="420"/>
+      </w:pPr>
+    </w:lvl>
+    <w:lvl w:ilvl="2" w:tplc="0409001B" w:tentative="1">
+      <w:start w:val="1"/>
+      <w:numFmt w:val="lowerRoman"/>
+      <w:lvlText w:val="%3."/>
+      <w:lvlJc w:val="right"/>
+      <w:pPr>
+        <w:ind w:left="1680" w:hanging="420"/>
+      </w:pPr>
+    </w:lvl>
+    <w:lvl w:ilvl="3" w:tplc="0409000F" w:tentative="1">
+      <w:start w:val="1"/>
+      <w:numFmt w:val="decimal"/>
+      <w:lvlText w:val="%4."/>
+      <w:lvlJc w:val="left"/>
+      <w:pPr>
+        <w:ind w:left="2100" w:hanging="420"/>
+      </w:pPr>
+    </w:lvl>
+    <w:lvl w:ilvl="4" w:tplc="04090019" w:tentative="1">
+      <w:start w:val="1"/>
+      <w:numFmt w:val="lowerLetter"/>
+      <w:lvlText w:val="%5)"/>
+      <w:lvlJc w:val="left"/>
+      <w:pPr>
+        <w:ind w:left="2520" w:hanging="420"/>
+      </w:pPr>
+    </w:lvl>
+    <w:lvl w:ilvl="5" w:tplc="0409001B" w:tentative="1">
+      <w:start w:val="1"/>
+      <w:numFmt w:val="lowerRoman"/>
+      <w:lvlText w:val="%6."/>
+      <w:lvlJc w:val="right"/>
+      <w:pPr>
+        <w:ind w:left="2940" w:hanging="420"/>
+      </w:pPr>
+    </w:lvl>
+    <w:lvl w:ilvl="6" w:tplc="0409000F" w:tentative="1">
+      <w:start w:val="1"/>
+      <w:numFmt w:val="decimal"/>
+      <w:lvlText w:val="%7."/>
+      <w:lvlJc w:val="left"/>
+      <w:pPr>
+        <w:ind w:left="3360" w:hanging="420"/>
+      </w:pPr>
+    </w:lvl>
+    <w:lvl w:ilvl="7" w:tplc="04090019" w:tentative="1">
+      <w:start w:val="1"/>
+      <w:numFmt w:val="lowerLetter"/>
+      <w:lvlText w:val="%8)"/>
+      <w:lvlJc w:val="left"/>
+      <w:pPr>
+        <w:ind w:left="3780" w:hanging="420"/>
+      </w:pPr>
+    </w:lvl>
+    <w:lvl w:ilvl="8" w:tplc="0409001B" w:tentative="1">
+      <w:start w:val="1"/>
+      <w:numFmt w:val="lowerRoman"/>
+      <w:lvlText w:val="%9."/>
+      <w:lvlJc w:val="right"/>
+      <w:pPr>
+        <w:ind w:left="4200" w:hanging="420"/>
+      </w:pPr>
+    </w:lvl>
+  </w:abstractNum>
+  <w:abstractNum w:abstractNumId="11" w15:restartNumberingAfterBreak="0">
+    <w:nsid w:val="76BE2496"/>
+    <w:multiLevelType w:val="hybridMultilevel"/>
+    <w:tmpl w:val="7BF25CC2"/>
+    <w:lvl w:ilvl="0" w:tplc="0409000F">
+      <w:start w:val="1"/>
+      <w:numFmt w:val="decimal"/>
+      <w:lvlText w:val="%1."/>
+      <w:lvlJc w:val="left"/>
+      <w:pPr>
+        <w:ind w:left="840" w:hanging="420"/>
+      </w:pPr>
+    </w:lvl>
+    <w:lvl w:ilvl="1" w:tplc="04090019" w:tentative="1">
+      <w:start w:val="1"/>
+      <w:numFmt w:val="lowerLetter"/>
+      <w:lvlText w:val="%2)"/>
+      <w:lvlJc w:val="left"/>
+      <w:pPr>
+        <w:ind w:left="1260" w:hanging="420"/>
+      </w:pPr>
+    </w:lvl>
+    <w:lvl w:ilvl="2" w:tplc="0409001B" w:tentative="1">
+      <w:start w:val="1"/>
+      <w:numFmt w:val="lowerRoman"/>
+      <w:lvlText w:val="%3."/>
+      <w:lvlJc w:val="right"/>
+      <w:pPr>
+        <w:ind w:left="1680" w:hanging="420"/>
+      </w:pPr>
+    </w:lvl>
+    <w:lvl w:ilvl="3" w:tplc="0409000F" w:tentative="1">
+      <w:start w:val="1"/>
+      <w:numFmt w:val="decimal"/>
+      <w:lvlText w:val="%4."/>
+      <w:lvlJc w:val="left"/>
+      <w:pPr>
+        <w:ind w:left="2100" w:hanging="420"/>
+      </w:pPr>
+    </w:lvl>
+    <w:lvl w:ilvl="4" w:tplc="04090019" w:tentative="1">
+      <w:start w:val="1"/>
+      <w:numFmt w:val="lowerLetter"/>
+      <w:lvlText w:val="%5)"/>
+      <w:lvlJc w:val="left"/>
+      <w:pPr>
+        <w:ind w:left="2520" w:hanging="420"/>
+      </w:pPr>
+    </w:lvl>
+    <w:lvl w:ilvl="5" w:tplc="0409001B" w:tentative="1">
+      <w:start w:val="1"/>
+      <w:numFmt w:val="lowerRoman"/>
+      <w:lvlText w:val="%6."/>
+      <w:lvlJc w:val="right"/>
+      <w:pPr>
+        <w:ind w:left="2940" w:hanging="420"/>
+      </w:pPr>
+    </w:lvl>
+    <w:lvl w:ilvl="6" w:tplc="0409000F" w:tentative="1">
+      <w:start w:val="1"/>
+      <w:numFmt w:val="decimal"/>
+      <w:lvlText w:val="%7."/>
+      <w:lvlJc w:val="left"/>
+      <w:pPr>
+        <w:ind w:left="3360" w:hanging="420"/>
+      </w:pPr>
+    </w:lvl>
+    <w:lvl w:ilvl="7" w:tplc="04090019" w:tentative="1">
+      <w:start w:val="1"/>
+      <w:numFmt w:val="lowerLetter"/>
+      <w:lvlText w:val="%8)"/>
+      <w:lvlJc w:val="left"/>
+      <w:pPr>
+        <w:ind w:left="3780" w:hanging="420"/>
+      </w:pPr>
+    </w:lvl>
+    <w:lvl w:ilvl="8" w:tplc="0409001B" w:tentative="1">
+      <w:start w:val="1"/>
+      <w:numFmt w:val="lowerRoman"/>
+      <w:lvlText w:val="%9."/>
+      <w:lvlJc w:val="right"/>
+      <w:pPr>
+        <w:ind w:left="4200" w:hanging="420"/>
+      </w:pPr>
+    </w:lvl>
+  </w:abstractNum>
   <w:num w:numId="1">
+    <w:abstractNumId w:val="6"/>
+  </w:num>
+  <w:num w:numId="2">
+    <w:abstractNumId w:val="1"/>
+  </w:num>
+  <w:num w:numId="3">
+    <w:abstractNumId w:val="7"/>
+  </w:num>
+  <w:num w:numId="4">
+    <w:abstractNumId w:val="9"/>
+  </w:num>
+  <w:num w:numId="5">
+    <w:abstractNumId w:val="3"/>
+  </w:num>
+  <w:num w:numId="6">
+    <w:abstractNumId w:val="5"/>
+  </w:num>
+  <w:num w:numId="7">
+    <w:abstractNumId w:val="4"/>
+  </w:num>
+  <w:num w:numId="8">
+    <w:abstractNumId w:val="10"/>
+  </w:num>
+  <w:num w:numId="9">
+    <w:abstractNumId w:val="11"/>
+  </w:num>
+  <w:num w:numId="10">
+    <w:abstractNumId w:val="8"/>
+  </w:num>
+  <w:num w:numId="11">
     <w:abstractNumId w:val="2"/>
   </w:num>
-  <w:num w:numId="2">
+  <w:num w:numId="12">
     <w:abstractNumId w:val="0"/>
-  </w:num>
-  <w:num w:numId="3">
-    <w:abstractNumId w:val="3"/>
-  </w:num>
-  <w:num w:numId="4">
-    <w:abstractNumId w:val="4"/>
-  </w:num>
-  <w:num w:numId="5">
-    <w:abstractNumId w:val="1"/>
   </w:num>
 </w:numbering>
 </file>

</xml_diff>